<commit_message>
Budget, Component used: 4.1, 4.2, 4.3.8
</commit_message>
<xml_diff>
--- a/WhistleFlashlight-02-TQM-Functional-and-Technical-Specs-Template.docx
+++ b/WhistleFlashlight-02-TQM-Functional-and-Technical-Specs-Template.docx
@@ -1,6 +1,6 @@
 
 <file path=word/document.xml><?xml version="1.0" encoding="utf-8"?>
-<w:document xmlns:wpc="http://schemas.microsoft.com/office/word/2010/wordprocessingCanvas" xmlns:cx="http://schemas.microsoft.com/office/drawing/2014/chartex" xmlns:cx1="http://schemas.microsoft.com/office/drawing/2015/9/8/chartex" xmlns:cx2="http://schemas.microsoft.com/office/drawing/2015/10/21/chartex" xmlns:cx3="http://schemas.microsoft.com/office/drawing/2016/5/9/chartex" xmlns:cx4="http://schemas.microsoft.com/office/drawing/2016/5/10/chartex" xmlns:cx5="http://schemas.microsoft.com/office/drawing/2016/5/11/chartex" xmlns:cx6="http://schemas.microsoft.com/office/drawing/2016/5/12/chartex" xmlns:cx7="http://schemas.microsoft.com/office/drawing/2016/5/13/chartex" xmlns:cx8="http://schemas.microsoft.com/office/drawing/2016/5/14/chartex" xmlns:mc="http://schemas.openxmlformats.org/markup-compatibility/2006" xmlns:aink="http://schemas.microsoft.com/office/drawing/2016/ink" xmlns:am3d="http://schemas.microsoft.com/office/drawing/2017/model3d" xmlns:o="urn:schemas-microsoft-com:office:office" xmlns:r="http://schemas.openxmlformats.org/officeDocument/2006/relationships" xmlns:m="http://schemas.openxmlformats.org/officeDocument/2006/math" xmlns:v="urn:schemas-microsoft-com:vml" xmlns:wp14="http://schemas.microsoft.com/office/word/2010/wordprocessingDrawing" xmlns:wp="http://schemas.openxmlformats.org/drawingml/2006/wordprocessingDrawing" xmlns:w10="urn:schemas-microsoft-com:office:word" xmlns:w="http://schemas.openxmlformats.org/wordprocessingml/2006/main" xmlns:w14="http://schemas.microsoft.com/office/word/2010/wordml" xmlns:w15="http://schemas.microsoft.com/office/word/2012/wordml" xmlns:w16cex="http://schemas.microsoft.com/office/word/2018/wordml/cex" xmlns:w16cid="http://schemas.microsoft.com/office/word/2016/wordml/cid" xmlns:w16="http://schemas.microsoft.com/office/word/2018/wordml" xmlns:w16sdtdh="http://schemas.microsoft.com/office/word/2020/wordml/sdtdatahash" xmlns:w16se="http://schemas.microsoft.com/office/word/2015/wordml/symex" xmlns:wpg="http://schemas.microsoft.com/office/word/2010/wordprocessingGroup" xmlns:wpi="http://schemas.microsoft.com/office/word/2010/wordprocessingInk" xmlns:wne="http://schemas.microsoft.com/office/word/2006/wordml" xmlns:wps="http://schemas.microsoft.com/office/word/2010/wordprocessingShape" mc:Ignorable="w14 w15 w16se w16cid w16 w16cex w16sdtdh wp14">
+<w:document xmlns:wpc="http://schemas.microsoft.com/office/word/2010/wordprocessingCanvas" xmlns:cx="http://schemas.microsoft.com/office/drawing/2014/chartex" xmlns:cx1="http://schemas.microsoft.com/office/drawing/2015/9/8/chartex" xmlns:mc="http://schemas.openxmlformats.org/markup-compatibility/2006" xmlns:o="urn:schemas-microsoft-com:office:office" xmlns:r="http://schemas.openxmlformats.org/officeDocument/2006/relationships" xmlns:m="http://schemas.openxmlformats.org/officeDocument/2006/math" xmlns:v="urn:schemas-microsoft-com:vml" xmlns:wp14="http://schemas.microsoft.com/office/word/2010/wordprocessingDrawing" xmlns:wp="http://schemas.openxmlformats.org/drawingml/2006/wordprocessingDrawing" xmlns:w10="urn:schemas-microsoft-com:office:word" xmlns:w="http://schemas.openxmlformats.org/wordprocessingml/2006/main" xmlns:w14="http://schemas.microsoft.com/office/word/2010/wordml" xmlns:w15="http://schemas.microsoft.com/office/word/2012/wordml" xmlns:w16se="http://schemas.microsoft.com/office/word/2015/wordml/symex" xmlns:wpg="http://schemas.microsoft.com/office/word/2010/wordprocessingGroup" xmlns:wpi="http://schemas.microsoft.com/office/word/2010/wordprocessingInk" xmlns:wne="http://schemas.microsoft.com/office/word/2006/wordml" xmlns:wps="http://schemas.microsoft.com/office/word/2010/wordprocessingShape" mc:Ignorable="w14 w15 w16se wp14">
   <w:body>
     <w:p>
       <w:pPr>
@@ -14,7 +14,6 @@
         <w:tblInd w:w="-153" w:type="dxa"/>
         <w:tblCellMar>
           <w:top w:w="38" w:type="dxa"/>
-          <w:left w:w="0" w:type="dxa"/>
           <w:bottom w:w="3" w:type="dxa"/>
           <w:right w:w="5" w:type="dxa"/>
         </w:tblCellMar>
@@ -63,6 +62,7 @@
             <w:r>
               <w:rPr>
                 <w:noProof/>
+                <w:lang w:val="en-PH" w:eastAsia="en-PH"/>
               </w:rPr>
               <w:drawing>
                 <wp:anchor distT="0" distB="0" distL="114300" distR="114300" simplePos="0" relativeHeight="251658240" behindDoc="0" locked="0" layoutInCell="1" allowOverlap="0" wp14:anchorId="350DBC45" wp14:editId="6AFC79C2">
@@ -109,6 +109,7 @@
             <w:r>
               <w:rPr>
                 <w:noProof/>
+                <w:lang w:val="en-PH" w:eastAsia="en-PH"/>
               </w:rPr>
               <w:drawing>
                 <wp:anchor distT="0" distB="0" distL="114300" distR="114300" simplePos="0" relativeHeight="251659264" behindDoc="0" locked="0" layoutInCell="1" allowOverlap="0" wp14:anchorId="72D7E762" wp14:editId="5FD4879F">
@@ -468,6 +469,7 @@
             <w:r>
               <w:rPr>
                 <w:noProof/>
+                <w:lang w:val="en-PH" w:eastAsia="en-PH"/>
               </w:rPr>
               <mc:AlternateContent>
                 <mc:Choice Requires="wpg">
@@ -549,7 +551,7 @@
                     </wp:inline>
                   </w:drawing>
                 </mc:Choice>
-                <mc:Fallback xmlns:a="http://schemas.openxmlformats.org/drawingml/2006/main">
+                <mc:Fallback xmlns:a="http://schemas.openxmlformats.org/drawingml/2006/main" xmlns:w16sdtdh="http://schemas.microsoft.com/office/word/2020/wordml/sdtdatahash" xmlns:w16="http://schemas.microsoft.com/office/word/2018/wordml" xmlns:w16cid="http://schemas.microsoft.com/office/word/2016/wordml/cid" xmlns:w16cex="http://schemas.microsoft.com/office/word/2018/wordml/cex" xmlns:am3d="http://schemas.microsoft.com/office/drawing/2017/model3d" xmlns:aink="http://schemas.microsoft.com/office/drawing/2016/ink" xmlns:cx8="http://schemas.microsoft.com/office/drawing/2016/5/14/chartex" xmlns:cx7="http://schemas.microsoft.com/office/drawing/2016/5/13/chartex" xmlns:cx6="http://schemas.microsoft.com/office/drawing/2016/5/12/chartex" xmlns:cx5="http://schemas.microsoft.com/office/drawing/2016/5/11/chartex" xmlns:cx4="http://schemas.microsoft.com/office/drawing/2016/5/10/chartex" xmlns:cx3="http://schemas.microsoft.com/office/drawing/2016/5/9/chartex" xmlns:cx2="http://schemas.microsoft.com/office/drawing/2015/10/21/chartex">
                   <w:pict>
                     <v:group id="Group 12470" style="width:0.47998pt;height:0.47998pt;mso-position-horizontal-relative:char;mso-position-vertical-relative:line" coordsize="60,60">
                       <v:shape id="Shape 14994" style="position:absolute;width:91;height:91;left:0;top:0;" coordsize="9144,9144" path="m0,0l9144,0l9144,9144l0,9144l0,0">
@@ -631,8 +633,16 @@
               <w:rPr>
                 <w:rFonts w:ascii="Trebuchet MS" w:eastAsia="Trebuchet MS" w:hAnsi="Trebuchet MS" w:cs="Trebuchet MS"/>
               </w:rPr>
-              <w:t xml:space="preserve"> Lael</w:t>
-            </w:r>
+              <w:t xml:space="preserve"> </w:t>
+            </w:r>
+            <w:proofErr w:type="spellStart"/>
+            <w:r>
+              <w:rPr>
+                <w:rFonts w:ascii="Trebuchet MS" w:eastAsia="Trebuchet MS" w:hAnsi="Trebuchet MS" w:cs="Trebuchet MS"/>
+              </w:rPr>
+              <w:t>Lael</w:t>
+            </w:r>
+            <w:proofErr w:type="spellEnd"/>
             <w:r>
               <w:rPr>
                 <w:sz w:val="24"/>
@@ -871,21 +881,7 @@
               <w:rPr>
                 <w:rFonts w:ascii="Trebuchet MS" w:eastAsia="Trebuchet MS" w:hAnsi="Trebuchet MS" w:cs="Trebuchet MS"/>
               </w:rPr>
-              <w:t xml:space="preserve">Kitts, </w:t>
-            </w:r>
-            <w:proofErr w:type="spellStart"/>
-            <w:r>
-              <w:rPr>
-                <w:rFonts w:ascii="Trebuchet MS" w:eastAsia="Trebuchet MS" w:hAnsi="Trebuchet MS" w:cs="Trebuchet MS"/>
-              </w:rPr>
-              <w:t>Johndell</w:t>
-            </w:r>
-            <w:proofErr w:type="spellEnd"/>
-            <w:r>
-              <w:rPr>
-                <w:rFonts w:ascii="Trebuchet MS" w:eastAsia="Trebuchet MS" w:hAnsi="Trebuchet MS" w:cs="Trebuchet MS"/>
-              </w:rPr>
-              <w:t xml:space="preserve"> </w:t>
+              <w:t xml:space="preserve">Kitts, Johndell </w:t>
             </w:r>
             <w:r>
               <w:rPr>
@@ -915,21 +911,7 @@
               <w:rPr>
                 <w:sz w:val="24"/>
               </w:rPr>
-              <w:t xml:space="preserve">  Complete TS </w:t>
-            </w:r>
-            <w:proofErr w:type="gramStart"/>
-            <w:r>
-              <w:rPr>
-                <w:sz w:val="24"/>
-              </w:rPr>
-              <w:t xml:space="preserve">Design,   </w:t>
-            </w:r>
-            <w:proofErr w:type="gramEnd"/>
-            <w:r>
-              <w:rPr>
-                <w:sz w:val="24"/>
-              </w:rPr>
-              <w:t xml:space="preserve">Components) (20%) </w:t>
+              <w:t xml:space="preserve">  Complete TS Design,   Components) (20%) </w:t>
             </w:r>
           </w:p>
         </w:tc>
@@ -1840,6 +1822,7 @@
             <w:r>
               <w:rPr>
                 <w:noProof/>
+                <w:lang w:val="en-PH" w:eastAsia="en-PH"/>
               </w:rPr>
               <mc:AlternateContent>
                 <mc:Choice Requires="wpg">
@@ -2083,7 +2066,7 @@
                     </wp:inline>
                   </w:drawing>
                 </mc:Choice>
-                <mc:Fallback xmlns:a="http://schemas.openxmlformats.org/drawingml/2006/main">
+                <mc:Fallback xmlns:a="http://schemas.openxmlformats.org/drawingml/2006/main" xmlns:w16sdtdh="http://schemas.microsoft.com/office/word/2020/wordml/sdtdatahash" xmlns:w16="http://schemas.microsoft.com/office/word/2018/wordml" xmlns:w16cid="http://schemas.microsoft.com/office/word/2016/wordml/cid" xmlns:w16cex="http://schemas.microsoft.com/office/word/2018/wordml/cex" xmlns:am3d="http://schemas.microsoft.com/office/drawing/2017/model3d" xmlns:aink="http://schemas.microsoft.com/office/drawing/2016/ink" xmlns:cx8="http://schemas.microsoft.com/office/drawing/2016/5/14/chartex" xmlns:cx7="http://schemas.microsoft.com/office/drawing/2016/5/13/chartex" xmlns:cx6="http://schemas.microsoft.com/office/drawing/2016/5/12/chartex" xmlns:cx5="http://schemas.microsoft.com/office/drawing/2016/5/11/chartex" xmlns:cx4="http://schemas.microsoft.com/office/drawing/2016/5/10/chartex" xmlns:cx3="http://schemas.microsoft.com/office/drawing/2016/5/9/chartex" xmlns:cx2="http://schemas.microsoft.com/office/drawing/2015/10/21/chartex">
                   <w:pict>
                     <v:group id="Group 12832" style="width:467.686pt;height:0.47998pt;mso-position-horizontal-relative:char;mso-position-vertical-relative:line" coordsize="59396,60">
                       <v:shape id="Shape 14999" style="position:absolute;width:91;height:91;left:0;top:0;" coordsize="9144,9144" path="m0,0l9144,0l9144,9144l0,9144l0,0">
@@ -2553,7 +2536,21 @@
               <w:rPr>
                 <w:rFonts w:ascii="Trebuchet MS" w:eastAsia="Trebuchet MS" w:hAnsi="Trebuchet MS" w:cs="Trebuchet MS"/>
               </w:rPr>
-              <w:t xml:space="preserve"> Lael </w:t>
+              <w:t xml:space="preserve"> </w:t>
+            </w:r>
+            <w:proofErr w:type="spellStart"/>
+            <w:r>
+              <w:rPr>
+                <w:rFonts w:ascii="Trebuchet MS" w:eastAsia="Trebuchet MS" w:hAnsi="Trebuchet MS" w:cs="Trebuchet MS"/>
+              </w:rPr>
+              <w:t>Lael</w:t>
+            </w:r>
+            <w:proofErr w:type="spellEnd"/>
+            <w:r>
+              <w:rPr>
+                <w:rFonts w:ascii="Trebuchet MS" w:eastAsia="Trebuchet MS" w:hAnsi="Trebuchet MS" w:cs="Trebuchet MS"/>
+              </w:rPr>
+              <w:t xml:space="preserve"> </w:t>
             </w:r>
           </w:p>
           <w:p>
@@ -2603,21 +2600,7 @@
               <w:rPr>
                 <w:rFonts w:ascii="Trebuchet MS" w:eastAsia="Trebuchet MS" w:hAnsi="Trebuchet MS" w:cs="Trebuchet MS"/>
               </w:rPr>
-              <w:t xml:space="preserve">Kitts, </w:t>
-            </w:r>
-            <w:proofErr w:type="spellStart"/>
-            <w:r>
-              <w:rPr>
-                <w:rFonts w:ascii="Trebuchet MS" w:eastAsia="Trebuchet MS" w:hAnsi="Trebuchet MS" w:cs="Trebuchet MS"/>
-              </w:rPr>
-              <w:t>Johndell</w:t>
-            </w:r>
-            <w:proofErr w:type="spellEnd"/>
-            <w:r>
-              <w:rPr>
-                <w:rFonts w:ascii="Trebuchet MS" w:eastAsia="Trebuchet MS" w:hAnsi="Trebuchet MS" w:cs="Trebuchet MS"/>
-              </w:rPr>
-              <w:t xml:space="preserve">  </w:t>
+              <w:t xml:space="preserve">Kitts, Johndell  </w:t>
             </w:r>
           </w:p>
           <w:p>
@@ -2790,6 +2773,12 @@
               </w:rPr>
               <w:t xml:space="preserve">  </w:t>
             </w:r>
+            <w:r>
+              <w:rPr>
+                <w:rFonts w:ascii="Trebuchet MS" w:eastAsia="Trebuchet MS" w:hAnsi="Trebuchet MS" w:cs="Trebuchet MS"/>
+              </w:rPr>
+              <w:t>05-31-2022</w:t>
+            </w:r>
           </w:p>
         </w:tc>
         <w:tc>
@@ -2805,13 +2794,14 @@
           </w:tcPr>
           <w:p>
             <w:pPr>
-              <w:ind w:left="5"/>
+              <w:ind w:left="0"/>
+              <w:jc w:val="center"/>
             </w:pPr>
             <w:r>
               <w:rPr>
                 <w:rFonts w:ascii="Trebuchet MS" w:eastAsia="Trebuchet MS" w:hAnsi="Trebuchet MS" w:cs="Trebuchet MS"/>
               </w:rPr>
-              <w:t xml:space="preserve">  </w:t>
+              <w:t>- Kitts, Johndell S.</w:t>
             </w:r>
           </w:p>
         </w:tc>
@@ -2835,7 +2825,13 @@
               <w:rPr>
                 <w:rFonts w:ascii="Trebuchet MS" w:eastAsia="Trebuchet MS" w:hAnsi="Trebuchet MS" w:cs="Trebuchet MS"/>
               </w:rPr>
-              <w:t xml:space="preserve">  </w:t>
+              <w:t>V2</w:t>
+            </w:r>
+            <w:r>
+              <w:rPr>
+                <w:rFonts w:ascii="Trebuchet MS" w:eastAsia="Trebuchet MS" w:hAnsi="Trebuchet MS" w:cs="Trebuchet MS"/>
+              </w:rPr>
+              <w:t xml:space="preserve"> </w:t>
             </w:r>
           </w:p>
         </w:tc>
@@ -2859,6 +2855,12 @@
                 <w:rFonts w:ascii="Trebuchet MS" w:eastAsia="Trebuchet MS" w:hAnsi="Trebuchet MS" w:cs="Trebuchet MS"/>
               </w:rPr>
               <w:t xml:space="preserve">  </w:t>
+            </w:r>
+            <w:r>
+              <w:rPr>
+                <w:rFonts w:ascii="Trebuchet MS" w:eastAsia="Trebuchet MS" w:hAnsi="Trebuchet MS" w:cs="Trebuchet MS"/>
+              </w:rPr>
+              <w:t>Components Used update (4.1 Detailed Description, 4.2 Overview, and 4.3.8 Flowchart)</w:t>
             </w:r>
           </w:p>
         </w:tc>
@@ -5296,7 +5298,6 @@
         <w:tblCellMar>
           <w:top w:w="201" w:type="dxa"/>
           <w:left w:w="190" w:type="dxa"/>
-          <w:bottom w:w="0" w:type="dxa"/>
           <w:right w:w="115" w:type="dxa"/>
         </w:tblCellMar>
         <w:tblLook w:val="04A0" w:firstRow="1" w:lastRow="0" w:firstColumn="1" w:lastColumn="0" w:noHBand="0" w:noVBand="1"/>
@@ -5510,7 +5511,6 @@
         <w:tblCellMar>
           <w:top w:w="200" w:type="dxa"/>
           <w:left w:w="190" w:type="dxa"/>
-          <w:bottom w:w="0" w:type="dxa"/>
           <w:right w:w="86" w:type="dxa"/>
         </w:tblCellMar>
         <w:tblLook w:val="04A0" w:firstRow="1" w:lastRow="0" w:firstColumn="1" w:lastColumn="0" w:noHBand="0" w:noVBand="1"/>
@@ -5616,13 +5616,7 @@
               <w:rPr>
                 <w:sz w:val="24"/>
               </w:rPr>
-              <w:t>Whistle flashlight is a must-</w:t>
-            </w:r>
-            <w:r>
-              <w:rPr>
-                <w:sz w:val="24"/>
-              </w:rPr>
-              <w:t xml:space="preserve">have product for everyone. It is easy to use and carry and this will help people in times of disaster by sending distress signals far away using the flashlight or distress sounds using a whistle. </w:t>
+              <w:t xml:space="preserve">Whistle flashlight is a must-have product for everyone. It is easy to use and carry and this will help people in times of disaster by sending distress signals far away using the flashlight or distress sounds using a whistle. </w:t>
             </w:r>
           </w:p>
           <w:p>
@@ -6046,6 +6040,7 @@
       <w:r>
         <w:rPr>
           <w:noProof/>
+          <w:lang w:val="en-PH" w:eastAsia="en-PH"/>
         </w:rPr>
         <w:lastRenderedPageBreak/>
         <mc:AlternateContent>
@@ -7453,19 +7448,19 @@
               </wp:inline>
             </w:drawing>
           </mc:Choice>
-          <mc:Fallback xmlns:a="http://schemas.openxmlformats.org/drawingml/2006/main">
+          <mc:Fallback>
             <w:pict>
-              <v:group id="Group 11302" style="width:484.25pt;height:660.9pt;mso-position-horizontal-relative:char;mso-position-vertical-relative:line" coordsize="61499,83934">
-                <v:shape id="Shape 1136" style="position:absolute;width:61499;height:83934;left:0;top:0;" coordsize="6149975,8393430" path="m0,8393430l6149975,8393430l6149975,0l0,0x">
-                  <v:stroke weight="1.75pt" endcap="flat" joinstyle="miter" miterlimit="10" on="true" color="#000000"/>
-                  <v:fill on="false" color="#000000" opacity="0"/>
+              <v:group w14:anchorId="39CD50D1" id="Group 11302" o:spid="_x0000_s1026" style="width:484.25pt;height:660.9pt;mso-position-horizontal-relative:char;mso-position-vertical-relative:line" coordsize="61499,83934" o:gfxdata="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">
+                <v:shape id="Shape 1136" o:spid="_x0000_s1027" style="position:absolute;width:61499;height:83934;visibility:visible;mso-wrap-style:square;v-text-anchor:top" coordsize="6149975,8393430" o:gfxdata="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" path="m,8393430r6149975,l6149975,,,,,8393430xe" filled="f" strokeweight="1.75pt">
+                  <v:stroke miterlimit="83231f" joinstyle="miter"/>
+                  <v:path arrowok="t" textboxrect="0,0,6149975,8393430"/>
                 </v:shape>
-                <v:rect id="Rectangle 1137" style="position:absolute;width:458;height:2064;left:6943;top:1275;" filled="f" stroked="f">
+                <v:rect id="Rectangle 1137" o:spid="_x0000_s1028" style="position:absolute;left:6943;top:1275;width:458;height:2064;visibility:visible;mso-wrap-style:square;v-text-anchor:top" o:gfxdata="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" filled="f" stroked="f">
                   <v:textbox inset="0,0,0,0">
                     <w:txbxContent>
                       <w:p>
                         <w:pPr>
-                          <w:spacing w:before="0" w:after="160" w:line="259" w:lineRule="auto"/>
+                          <w:spacing w:after="160"/>
                           <w:ind w:left="0"/>
                         </w:pPr>
                         <w:r>
@@ -7478,38 +7473,37 @@
                     </w:txbxContent>
                   </v:textbox>
                 </v:rect>
-                <v:rect id="Rectangle 1138" style="position:absolute;width:1554;height:2064;left:1209;top:3286;" filled="f" stroked="f">
+                <v:rect id="Rectangle 1138" o:spid="_x0000_s1029" style="position:absolute;left:1209;top:3286;width:1555;height:2065;visibility:visible;mso-wrap-style:square;v-text-anchor:top" o:gfxdata="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" filled="f" stroked="f">
                   <v:textbox inset="0,0,0,0">
                     <w:txbxContent>
                       <w:p>
                         <w:pPr>
-                          <w:spacing w:before="0" w:after="160" w:line="259" w:lineRule="auto"/>
+                          <w:spacing w:after="160"/>
                           <w:ind w:left="0"/>
                         </w:pPr>
                         <w:r>
                           <w:rPr>
-                            <w:rFonts w:cs="Calibri" w:hAnsi="Calibri" w:eastAsia="Calibri" w:ascii="Calibri"/>
-                            <w:b w:val="1"/>
+                            <w:b/>
                             <w:sz w:val="24"/>
                           </w:rPr>
-                          <w:t xml:space="preserve">3.</w:t>
+                          <w:t>3.</w:t>
                         </w:r>
                       </w:p>
                     </w:txbxContent>
                   </v:textbox>
                 </v:rect>
-                <v:rect id="Rectangle 1139" style="position:absolute;width:563;height:2260;left:2398;top:3050;" filled="f" stroked="f">
+                <v:rect id="Rectangle 1139" o:spid="_x0000_s1030" style="position:absolute;left:2398;top:3050;width:563;height:2260;visibility:visible;mso-wrap-style:square;v-text-anchor:top" o:gfxdata="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" filled="f" stroked="f">
                   <v:textbox inset="0,0,0,0">
                     <w:txbxContent>
                       <w:p>
                         <w:pPr>
-                          <w:spacing w:before="0" w:after="160" w:line="259" w:lineRule="auto"/>
+                          <w:spacing w:after="160"/>
                           <w:ind w:left="0"/>
                         </w:pPr>
                         <w:r>
                           <w:rPr>
-                            <w:rFonts w:cs="Arial" w:hAnsi="Arial" w:eastAsia="Arial" w:ascii="Arial"/>
-                            <w:b w:val="1"/>
+                            <w:rFonts w:ascii="Arial" w:eastAsia="Arial" w:hAnsi="Arial" w:cs="Arial"/>
+                            <w:b/>
                             <w:sz w:val="24"/>
                           </w:rPr>
                           <w:t xml:space="preserve"> </w:t>
@@ -7518,58 +7512,55 @@
                     </w:txbxContent>
                   </v:textbox>
                 </v:rect>
-                <v:rect id="Rectangle 1140" style="position:absolute;width:9425;height:2064;left:3495;top:3286;" filled="f" stroked="f">
+                <v:rect id="Rectangle 1140" o:spid="_x0000_s1031" style="position:absolute;left:3495;top:3286;width:9425;height:2065;visibility:visible;mso-wrap-style:square;v-text-anchor:top" o:gfxdata="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" filled="f" stroked="f">
                   <v:textbox inset="0,0,0,0">
                     <w:txbxContent>
                       <w:p>
                         <w:pPr>
-                          <w:spacing w:before="0" w:after="160" w:line="259" w:lineRule="auto"/>
+                          <w:spacing w:after="160"/>
                           <w:ind w:left="0"/>
                         </w:pPr>
                         <w:r>
                           <w:rPr>
-                            <w:rFonts w:cs="Calibri" w:hAnsi="Calibri" w:eastAsia="Calibri" w:ascii="Calibri"/>
-                            <w:b w:val="1"/>
+                            <w:b/>
                             <w:sz w:val="24"/>
                           </w:rPr>
-                          <w:t xml:space="preserve">DIAGRAMS</w:t>
+                          <w:t>DIAGRAMS</w:t>
                         </w:r>
                       </w:p>
                     </w:txbxContent>
                   </v:textbox>
                 </v:rect>
-                <v:rect id="Rectangle 1141" style="position:absolute;width:559;height:2064;left:10600;top:3286;" filled="f" stroked="f">
+                <v:rect id="Rectangle 1141" o:spid="_x0000_s1032" style="position:absolute;left:10600;top:3286;width:560;height:2065;visibility:visible;mso-wrap-style:square;v-text-anchor:top" o:gfxdata="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" filled="f" stroked="f">
                   <v:textbox inset="0,0,0,0">
                     <w:txbxContent>
                       <w:p>
                         <w:pPr>
-                          <w:spacing w:before="0" w:after="160" w:line="259" w:lineRule="auto"/>
+                          <w:spacing w:after="160"/>
                           <w:ind w:left="0"/>
                         </w:pPr>
                         <w:r>
                           <w:rPr>
-                            <w:rFonts w:cs="Calibri" w:hAnsi="Calibri" w:eastAsia="Calibri" w:ascii="Calibri"/>
-                            <w:b w:val="1"/>
+                            <w:b/>
                             <w:sz w:val="24"/>
                           </w:rPr>
-                          <w:t xml:space="preserve">:</w:t>
+                          <w:t>:</w:t>
                         </w:r>
                       </w:p>
                     </w:txbxContent>
                   </v:textbox>
                 </v:rect>
-                <v:rect id="Rectangle 1142" style="position:absolute;width:458;height:2064;left:11027;top:3286;" filled="f" stroked="f">
+                <v:rect id="Rectangle 1142" o:spid="_x0000_s1033" style="position:absolute;left:11027;top:3286;width:458;height:2065;visibility:visible;mso-wrap-style:square;v-text-anchor:top" o:gfxdata="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" filled="f" stroked="f">
                   <v:textbox inset="0,0,0,0">
                     <w:txbxContent>
                       <w:p>
                         <w:pPr>
-                          <w:spacing w:before="0" w:after="160" w:line="259" w:lineRule="auto"/>
+                          <w:spacing w:after="160"/>
                           <w:ind w:left="0"/>
                         </w:pPr>
                         <w:r>
                           <w:rPr>
-                            <w:rFonts w:cs="Calibri" w:hAnsi="Calibri" w:eastAsia="Calibri" w:ascii="Calibri"/>
-                            <w:b w:val="1"/>
+                            <w:b/>
                             <w:sz w:val="24"/>
                           </w:rPr>
                           <w:t xml:space="preserve"> </w:t>
@@ -7578,18 +7569,17 @@
                     </w:txbxContent>
                   </v:textbox>
                 </v:rect>
-                <v:rect id="Rectangle 1143" style="position:absolute;width:458;height:2064;left:11362;top:3286;" filled="f" stroked="f">
+                <v:rect id="Rectangle 1143" o:spid="_x0000_s1034" style="position:absolute;left:11362;top:3286;width:458;height:2065;visibility:visible;mso-wrap-style:square;v-text-anchor:top" o:gfxdata="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" filled="f" stroked="f">
                   <v:textbox inset="0,0,0,0">
                     <w:txbxContent>
                       <w:p>
                         <w:pPr>
-                          <w:spacing w:before="0" w:after="160" w:line="259" w:lineRule="auto"/>
+                          <w:spacing w:after="160"/>
                           <w:ind w:left="0"/>
                         </w:pPr>
                         <w:r>
                           <w:rPr>
-                            <w:rFonts w:cs="Calibri" w:hAnsi="Calibri" w:eastAsia="Calibri" w:ascii="Calibri"/>
-                            <w:b w:val="1"/>
+                            <w:b/>
                             <w:sz w:val="24"/>
                           </w:rPr>
                           <w:t xml:space="preserve"> </w:t>
@@ -7598,54 +7588,52 @@
                     </w:txbxContent>
                   </v:textbox>
                 </v:rect>
-                <v:rect id="Rectangle 1144" style="position:absolute;width:421;height:1899;left:3495;top:5267;" filled="f" stroked="f">
+                <v:rect id="Rectangle 1144" o:spid="_x0000_s1035" style="position:absolute;left:3495;top:5267;width:421;height:1900;visibility:visible;mso-wrap-style:square;v-text-anchor:top" o:gfxdata="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" filled="f" stroked="f">
                   <v:textbox inset="0,0,0,0">
                     <w:txbxContent>
                       <w:p>
                         <w:pPr>
-                          <w:spacing w:before="0" w:after="160" w:line="259" w:lineRule="auto"/>
+                          <w:spacing w:after="160"/>
                           <w:ind w:left="0"/>
                         </w:pPr>
                         <w:r>
-                          <w:rPr/>
                           <w:t xml:space="preserve"> </w:t>
                         </w:r>
                       </w:p>
                     </w:txbxContent>
                   </v:textbox>
                 </v:rect>
-                <v:rect id="Rectangle 1145" style="position:absolute;width:3062;height:2064;left:3495;top:7131;" filled="f" stroked="f">
+                <v:rect id="Rectangle 1145" o:spid="_x0000_s1036" style="position:absolute;left:3495;top:7131;width:3063;height:2064;visibility:visible;mso-wrap-style:square;v-text-anchor:top" o:gfxdata="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" filled="f" stroked="f">
                   <v:textbox inset="0,0,0,0">
                     <w:txbxContent>
                       <w:p>
                         <w:pPr>
-                          <w:spacing w:before="0" w:after="160" w:line="259" w:lineRule="auto"/>
+                          <w:spacing w:after="160"/>
                           <w:ind w:left="0"/>
                         </w:pPr>
                         <w:r>
                           <w:rPr>
-                            <w:rFonts w:cs="Calibri" w:hAnsi="Calibri" w:eastAsia="Calibri" w:ascii="Calibri"/>
-                            <w:i w:val="1"/>
+                            <w:i/>
                             <w:sz w:val="24"/>
                           </w:rPr>
-                          <w:t xml:space="preserve">3.1.</w:t>
+                          <w:t>3.1.</w:t>
                         </w:r>
                       </w:p>
                     </w:txbxContent>
                   </v:textbox>
                 </v:rect>
-                <v:rect id="Rectangle 1146" style="position:absolute;width:563;height:2255;left:5815;top:6894;" filled="f" stroked="f">
+                <v:rect id="Rectangle 1146" o:spid="_x0000_s1037" style="position:absolute;left:5815;top:6894;width:563;height:2256;visibility:visible;mso-wrap-style:square;v-text-anchor:top" o:gfxdata="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" filled="f" stroked="f">
                   <v:textbox inset="0,0,0,0">
                     <w:txbxContent>
                       <w:p>
                         <w:pPr>
-                          <w:spacing w:before="0" w:after="160" w:line="259" w:lineRule="auto"/>
+                          <w:spacing w:after="160"/>
                           <w:ind w:left="0"/>
                         </w:pPr>
                         <w:r>
                           <w:rPr>
-                            <w:rFonts w:cs="Arial" w:hAnsi="Arial" w:eastAsia="Arial" w:ascii="Arial"/>
-                            <w:i w:val="1"/>
+                            <w:rFonts w:ascii="Arial" w:eastAsia="Arial" w:hAnsi="Arial" w:cs="Arial"/>
+                            <w:i/>
                             <w:sz w:val="24"/>
                           </w:rPr>
                           <w:t xml:space="preserve"> </w:t>
@@ -7654,38 +7642,36 @@
                     </w:txbxContent>
                   </v:textbox>
                 </v:rect>
-                <v:rect id="Rectangle 1147" style="position:absolute;width:17565;height:2064;left:6943;top:7131;" filled="f" stroked="f">
+                <v:rect id="Rectangle 1147" o:spid="_x0000_s1038" style="position:absolute;left:6943;top:7131;width:17565;height:2064;visibility:visible;mso-wrap-style:square;v-text-anchor:top" o:gfxdata="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" filled="f" stroked="f">
                   <v:textbox inset="0,0,0,0">
                     <w:txbxContent>
                       <w:p>
                         <w:pPr>
-                          <w:spacing w:before="0" w:after="160" w:line="259" w:lineRule="auto"/>
+                          <w:spacing w:after="160"/>
                           <w:ind w:left="0"/>
                         </w:pPr>
                         <w:r>
                           <w:rPr>
-                            <w:rFonts w:cs="Calibri" w:hAnsi="Calibri" w:eastAsia="Calibri" w:ascii="Calibri"/>
-                            <w:b w:val="1"/>
+                            <w:b/>
                             <w:sz w:val="24"/>
                           </w:rPr>
-                          <w:t xml:space="preserve">Schematic Diagrams:</w:t>
+                          <w:t>Schematic Diagrams:</w:t>
                         </w:r>
                       </w:p>
                     </w:txbxContent>
                   </v:textbox>
                 </v:rect>
-                <v:rect id="Rectangle 1148" style="position:absolute;width:458;height:2064;left:20143;top:7131;" filled="f" stroked="f">
+                <v:rect id="Rectangle 1148" o:spid="_x0000_s1039" style="position:absolute;left:20143;top:7131;width:458;height:2064;visibility:visible;mso-wrap-style:square;v-text-anchor:top" o:gfxdata="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" filled="f" stroked="f">
                   <v:textbox inset="0,0,0,0">
                     <w:txbxContent>
                       <w:p>
                         <w:pPr>
-                          <w:spacing w:before="0" w:after="160" w:line="259" w:lineRule="auto"/>
+                          <w:spacing w:after="160"/>
                           <w:ind w:left="0"/>
                         </w:pPr>
                         <w:r>
                           <w:rPr>
-                            <w:rFonts w:cs="Calibri" w:hAnsi="Calibri" w:eastAsia="Calibri" w:ascii="Calibri"/>
-                            <w:i w:val="1"/>
+                            <w:i/>
                             <w:sz w:val="24"/>
                           </w:rPr>
                           <w:t xml:space="preserve"> </w:t>
@@ -7694,12 +7680,12 @@
                     </w:txbxContent>
                   </v:textbox>
                 </v:rect>
-                <v:rect id="Rectangle 1149" style="position:absolute;width:458;height:2064;left:5784;top:9142;" filled="f" stroked="f">
+                <v:rect id="Rectangle 1149" o:spid="_x0000_s1040" style="position:absolute;left:5784;top:9142;width:458;height:2065;visibility:visible;mso-wrap-style:square;v-text-anchor:top" o:gfxdata="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" filled="f" stroked="f">
                   <v:textbox inset="0,0,0,0">
                     <w:txbxContent>
                       <w:p>
                         <w:pPr>
-                          <w:spacing w:before="0" w:after="160" w:line="259" w:lineRule="auto"/>
+                          <w:spacing w:after="160"/>
                           <w:ind w:left="0"/>
                         </w:pPr>
                         <w:r>
@@ -7712,12 +7698,12 @@
                     </w:txbxContent>
                   </v:textbox>
                 </v:rect>
-                <v:rect id="Rectangle 1150" style="position:absolute;width:458;height:2064;left:55515;top:40210;" filled="f" stroked="f">
+                <v:rect id="Rectangle 1150" o:spid="_x0000_s1041" style="position:absolute;left:55515;top:40210;width:458;height:2065;visibility:visible;mso-wrap-style:square;v-text-anchor:top" o:gfxdata="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" filled="f" stroked="f">
                   <v:textbox inset="0,0,0,0">
                     <w:txbxContent>
                       <w:p>
                         <w:pPr>
-                          <w:spacing w:before="0" w:after="160" w:line="259" w:lineRule="auto"/>
+                          <w:spacing w:after="160"/>
                           <w:ind w:left="0"/>
                         </w:pPr>
                         <w:r>
@@ -7730,12 +7716,12 @@
                     </w:txbxContent>
                   </v:textbox>
                 </v:rect>
-                <v:rect id="Rectangle 1151" style="position:absolute;width:458;height:2064;left:5784;top:41826;" filled="f" stroked="f">
+                <v:rect id="Rectangle 1151" o:spid="_x0000_s1042" style="position:absolute;left:5784;top:41826;width:458;height:2064;visibility:visible;mso-wrap-style:square;v-text-anchor:top" o:gfxdata="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" filled="f" stroked="f">
                   <v:textbox inset="0,0,0,0">
                     <w:txbxContent>
                       <w:p>
                         <w:pPr>
-                          <w:spacing w:before="0" w:after="160" w:line="259" w:lineRule="auto"/>
+                          <w:spacing w:after="160"/>
                           <w:ind w:left="0"/>
                         </w:pPr>
                         <w:r>
@@ -7748,12 +7734,12 @@
                     </w:txbxContent>
                   </v:textbox>
                 </v:rect>
-                <v:rect id="Rectangle 1152" style="position:absolute;width:458;height:2064;left:5784;top:43837;" filled="f" stroked="f">
+                <v:rect id="Rectangle 1152" o:spid="_x0000_s1043" style="position:absolute;left:5784;top:43837;width:458;height:2065;visibility:visible;mso-wrap-style:square;v-text-anchor:top" o:gfxdata="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" filled="f" stroked="f">
                   <v:textbox inset="0,0,0,0">
                     <w:txbxContent>
                       <w:p>
                         <w:pPr>
-                          <w:spacing w:before="0" w:after="160" w:line="259" w:lineRule="auto"/>
+                          <w:spacing w:after="160"/>
                           <w:ind w:left="0"/>
                         </w:pPr>
                         <w:r>
@@ -7766,38 +7752,37 @@
                     </w:txbxContent>
                   </v:textbox>
                 </v:rect>
-                <v:rect id="Rectangle 1153" style="position:absolute;width:3062;height:2064;left:3495;top:45849;" filled="f" stroked="f">
+                <v:rect id="Rectangle 1153" o:spid="_x0000_s1044" style="position:absolute;left:3495;top:45849;width:3063;height:2065;visibility:visible;mso-wrap-style:square;v-text-anchor:top" o:gfxdata="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" filled="f" stroked="f">
                   <v:textbox inset="0,0,0,0">
                     <w:txbxContent>
                       <w:p>
                         <w:pPr>
-                          <w:spacing w:before="0" w:after="160" w:line="259" w:lineRule="auto"/>
+                          <w:spacing w:after="160"/>
                           <w:ind w:left="0"/>
                         </w:pPr>
                         <w:r>
                           <w:rPr>
-                            <w:rFonts w:cs="Calibri" w:hAnsi="Calibri" w:eastAsia="Calibri" w:ascii="Calibri"/>
-                            <w:i w:val="1"/>
+                            <w:i/>
                             <w:sz w:val="24"/>
                           </w:rPr>
-                          <w:t xml:space="preserve">3.2.</w:t>
+                          <w:t>3.2.</w:t>
                         </w:r>
                       </w:p>
                     </w:txbxContent>
                   </v:textbox>
                 </v:rect>
-                <v:rect id="Rectangle 1154" style="position:absolute;width:563;height:2255;left:5815;top:45613;" filled="f" stroked="f">
+                <v:rect id="Rectangle 1154" o:spid="_x0000_s1045" style="position:absolute;left:5815;top:45613;width:563;height:2256;visibility:visible;mso-wrap-style:square;v-text-anchor:top" o:gfxdata="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" filled="f" stroked="f">
                   <v:textbox inset="0,0,0,0">
                     <w:txbxContent>
                       <w:p>
                         <w:pPr>
-                          <w:spacing w:before="0" w:after="160" w:line="259" w:lineRule="auto"/>
+                          <w:spacing w:after="160"/>
                           <w:ind w:left="0"/>
                         </w:pPr>
                         <w:r>
                           <w:rPr>
-                            <w:rFonts w:cs="Arial" w:hAnsi="Arial" w:eastAsia="Arial" w:ascii="Arial"/>
-                            <w:i w:val="1"/>
+                            <w:rFonts w:ascii="Arial" w:eastAsia="Arial" w:hAnsi="Arial" w:cs="Arial"/>
+                            <w:i/>
                             <w:sz w:val="24"/>
                           </w:rPr>
                           <w:t xml:space="preserve"> </w:t>
@@ -7806,38 +7791,36 @@
                     </w:txbxContent>
                   </v:textbox>
                 </v:rect>
-                <v:rect id="Rectangle 1155" style="position:absolute;width:22423;height:2064;left:6943;top:45849;" filled="f" stroked="f">
+                <v:rect id="Rectangle 1155" o:spid="_x0000_s1046" style="position:absolute;left:6943;top:45849;width:22423;height:2065;visibility:visible;mso-wrap-style:square;v-text-anchor:top" o:gfxdata="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" filled="f" stroked="f">
                   <v:textbox inset="0,0,0,0">
                     <w:txbxContent>
                       <w:p>
                         <w:pPr>
-                          <w:spacing w:before="0" w:after="160" w:line="259" w:lineRule="auto"/>
+                          <w:spacing w:after="160"/>
                           <w:ind w:left="0"/>
                         </w:pPr>
                         <w:r>
                           <w:rPr>
-                            <w:rFonts w:cs="Calibri" w:hAnsi="Calibri" w:eastAsia="Calibri" w:ascii="Calibri"/>
-                            <w:b w:val="1"/>
+                            <w:b/>
                             <w:sz w:val="24"/>
                           </w:rPr>
-                          <w:t xml:space="preserve">Drawings and Wireframes:</w:t>
+                          <w:t>Drawings and Wireframes:</w:t>
                         </w:r>
                       </w:p>
                     </w:txbxContent>
                   </v:textbox>
                 </v:rect>
-                <v:rect id="Rectangle 1156" style="position:absolute;width:458;height:2064;left:23804;top:45849;" filled="f" stroked="f">
+                <v:rect id="Rectangle 1156" o:spid="_x0000_s1047" style="position:absolute;left:23804;top:45849;width:458;height:2065;visibility:visible;mso-wrap-style:square;v-text-anchor:top" o:gfxdata="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" filled="f" stroked="f">
                   <v:textbox inset="0,0,0,0">
                     <w:txbxContent>
                       <w:p>
                         <w:pPr>
-                          <w:spacing w:before="0" w:after="160" w:line="259" w:lineRule="auto"/>
+                          <w:spacing w:after="160"/>
                           <w:ind w:left="0"/>
                         </w:pPr>
                         <w:r>
                           <w:rPr>
-                            <w:rFonts w:cs="Calibri" w:hAnsi="Calibri" w:eastAsia="Calibri" w:ascii="Calibri"/>
-                            <w:i w:val="1"/>
+                            <w:i/>
                             <w:sz w:val="24"/>
                           </w:rPr>
                           <w:t xml:space="preserve"> </w:t>
@@ -7846,28 +7829,27 @@
                     </w:txbxContent>
                   </v:textbox>
                 </v:rect>
-                <v:rect id="Rectangle 1157" style="position:absolute;width:421;height:1899;left:5784;top:47830;" filled="f" stroked="f">
+                <v:rect id="Rectangle 1157" o:spid="_x0000_s1048" style="position:absolute;left:5784;top:47830;width:422;height:1900;visibility:visible;mso-wrap-style:square;v-text-anchor:top" o:gfxdata="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" filled="f" stroked="f">
                   <v:textbox inset="0,0,0,0">
                     <w:txbxContent>
                       <w:p>
                         <w:pPr>
-                          <w:spacing w:before="0" w:after="160" w:line="259" w:lineRule="auto"/>
+                          <w:spacing w:after="160"/>
                           <w:ind w:left="0"/>
                         </w:pPr>
                         <w:r>
-                          <w:rPr/>
                           <w:t xml:space="preserve"> </w:t>
                         </w:r>
                       </w:p>
                     </w:txbxContent>
                   </v:textbox>
                 </v:rect>
-                <v:rect id="Rectangle 1158" style="position:absolute;width:458;height:2064;left:5784;top:49692;" filled="f" stroked="f">
+                <v:rect id="Rectangle 1158" o:spid="_x0000_s1049" style="position:absolute;left:5784;top:49692;width:458;height:2065;visibility:visible;mso-wrap-style:square;v-text-anchor:top" o:gfxdata="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" filled="f" stroked="f">
                   <v:textbox inset="0,0,0,0">
                     <w:txbxContent>
                       <w:p>
                         <w:pPr>
-                          <w:spacing w:before="0" w:after="160" w:line="259" w:lineRule="auto"/>
+                          <w:spacing w:after="160"/>
                           <w:ind w:left="0"/>
                         </w:pPr>
                         <w:r>
@@ -7880,12 +7862,12 @@
                     </w:txbxContent>
                   </v:textbox>
                 </v:rect>
-                <v:rect id="Rectangle 1159" style="position:absolute;width:458;height:2064;left:5784;top:51704;" filled="f" stroked="f">
+                <v:rect id="Rectangle 1159" o:spid="_x0000_s1050" style="position:absolute;left:5784;top:51704;width:458;height:2064;visibility:visible;mso-wrap-style:square;v-text-anchor:top" o:gfxdata="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" filled="f" stroked="f">
                   <v:textbox inset="0,0,0,0">
                     <w:txbxContent>
                       <w:p>
                         <w:pPr>
-                          <w:spacing w:before="0" w:after="160" w:line="259" w:lineRule="auto"/>
+                          <w:spacing w:after="160"/>
                           <w:ind w:left="0"/>
                         </w:pPr>
                         <w:r>
@@ -7898,12 +7880,12 @@
                     </w:txbxContent>
                   </v:textbox>
                 </v:rect>
-                <v:rect id="Rectangle 1160" style="position:absolute;width:458;height:2064;left:5784;top:53715;" filled="f" stroked="f">
+                <v:rect id="Rectangle 1160" o:spid="_x0000_s1051" style="position:absolute;left:5784;top:53715;width:458;height:2065;visibility:visible;mso-wrap-style:square;v-text-anchor:top" o:gfxdata="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" filled="f" stroked="f">
                   <v:textbox inset="0,0,0,0">
                     <w:txbxContent>
                       <w:p>
                         <w:pPr>
-                          <w:spacing w:before="0" w:after="160" w:line="259" w:lineRule="auto"/>
+                          <w:spacing w:after="160"/>
                           <w:ind w:left="0"/>
                         </w:pPr>
                         <w:r>
@@ -7916,12 +7898,12 @@
                     </w:txbxContent>
                   </v:textbox>
                 </v:rect>
-                <v:rect id="Rectangle 1161" style="position:absolute;width:458;height:2064;left:5784;top:55727;" filled="f" stroked="f">
+                <v:rect id="Rectangle 1161" o:spid="_x0000_s1052" style="position:absolute;left:5784;top:55727;width:458;height:2065;visibility:visible;mso-wrap-style:square;v-text-anchor:top" o:gfxdata="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" filled="f" stroked="f">
                   <v:textbox inset="0,0,0,0">
                     <w:txbxContent>
                       <w:p>
                         <w:pPr>
-                          <w:spacing w:before="0" w:after="160" w:line="259" w:lineRule="auto"/>
+                          <w:spacing w:after="160"/>
                           <w:ind w:left="0"/>
                         </w:pPr>
                         <w:r>
@@ -7934,12 +7916,12 @@
                     </w:txbxContent>
                   </v:textbox>
                 </v:rect>
-                <v:rect id="Rectangle 1162" style="position:absolute;width:458;height:2064;left:5784;top:57739;" filled="f" stroked="f">
+                <v:rect id="Rectangle 1162" o:spid="_x0000_s1053" style="position:absolute;left:5784;top:57739;width:458;height:2064;visibility:visible;mso-wrap-style:square;v-text-anchor:top" o:gfxdata="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" filled="f" stroked="f">
                   <v:textbox inset="0,0,0,0">
                     <w:txbxContent>
                       <w:p>
                         <w:pPr>
-                          <w:spacing w:before="0" w:after="160" w:line="259" w:lineRule="auto"/>
+                          <w:spacing w:after="160"/>
                           <w:ind w:left="0"/>
                         </w:pPr>
                         <w:r>
@@ -7952,12 +7934,12 @@
                     </w:txbxContent>
                   </v:textbox>
                 </v:rect>
-                <v:rect id="Rectangle 1163" style="position:absolute;width:458;height:2064;left:5784;top:59754;" filled="f" stroked="f">
+                <v:rect id="Rectangle 1163" o:spid="_x0000_s1054" style="position:absolute;left:5784;top:59754;width:458;height:2065;visibility:visible;mso-wrap-style:square;v-text-anchor:top" o:gfxdata="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" filled="f" stroked="f">
                   <v:textbox inset="0,0,0,0">
                     <w:txbxContent>
                       <w:p>
                         <w:pPr>
-                          <w:spacing w:before="0" w:after="160" w:line="259" w:lineRule="auto"/>
+                          <w:spacing w:after="160"/>
                           <w:ind w:left="0"/>
                         </w:pPr>
                         <w:r>
@@ -7970,12 +7952,12 @@
                     </w:txbxContent>
                   </v:textbox>
                 </v:rect>
-                <v:rect id="Rectangle 1164" style="position:absolute;width:458;height:2064;left:5784;top:61766;" filled="f" stroked="f">
+                <v:rect id="Rectangle 1164" o:spid="_x0000_s1055" style="position:absolute;left:5784;top:61766;width:458;height:2064;visibility:visible;mso-wrap-style:square;v-text-anchor:top" o:gfxdata="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" filled="f" stroked="f">
                   <v:textbox inset="0,0,0,0">
                     <w:txbxContent>
                       <w:p>
                         <w:pPr>
-                          <w:spacing w:before="0" w:after="160" w:line="259" w:lineRule="auto"/>
+                          <w:spacing w:after="160"/>
                           <w:ind w:left="0"/>
                         </w:pPr>
                         <w:r>
@@ -7988,12 +7970,12 @@
                     </w:txbxContent>
                   </v:textbox>
                 </v:rect>
-                <v:rect id="Rectangle 1165" style="position:absolute;width:458;height:2064;left:5784;top:63747;" filled="f" stroked="f">
+                <v:rect id="Rectangle 1165" o:spid="_x0000_s1056" style="position:absolute;left:5784;top:63747;width:458;height:2065;visibility:visible;mso-wrap-style:square;v-text-anchor:top" o:gfxdata="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" filled="f" stroked="f">
                   <v:textbox inset="0,0,0,0">
                     <w:txbxContent>
                       <w:p>
                         <w:pPr>
-                          <w:spacing w:before="0" w:after="160" w:line="259" w:lineRule="auto"/>
+                          <w:spacing w:after="160"/>
                           <w:ind w:left="0"/>
                         </w:pPr>
                         <w:r>
@@ -8006,12 +7988,12 @@
                     </w:txbxContent>
                   </v:textbox>
                 </v:rect>
-                <v:rect id="Rectangle 1166" style="position:absolute;width:458;height:2064;left:5784;top:65759;" filled="f" stroked="f">
+                <v:rect id="Rectangle 1166" o:spid="_x0000_s1057" style="position:absolute;left:5784;top:65759;width:458;height:2064;visibility:visible;mso-wrap-style:square;v-text-anchor:top" o:gfxdata="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" filled="f" stroked="f">
                   <v:textbox inset="0,0,0,0">
                     <w:txbxContent>
                       <w:p>
                         <w:pPr>
-                          <w:spacing w:before="0" w:after="160" w:line="259" w:lineRule="auto"/>
+                          <w:spacing w:after="160"/>
                           <w:ind w:left="0"/>
                         </w:pPr>
                         <w:r>
@@ -8024,12 +8006,12 @@
                     </w:txbxContent>
                   </v:textbox>
                 </v:rect>
-                <v:rect id="Rectangle 1167" style="position:absolute;width:458;height:2064;left:5784;top:67771;" filled="f" stroked="f">
+                <v:rect id="Rectangle 1167" o:spid="_x0000_s1058" style="position:absolute;left:5784;top:67771;width:458;height:2064;visibility:visible;mso-wrap-style:square;v-text-anchor:top" o:gfxdata="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" filled="f" stroked="f">
                   <v:textbox inset="0,0,0,0">
                     <w:txbxContent>
                       <w:p>
                         <w:pPr>
-                          <w:spacing w:before="0" w:after="160" w:line="259" w:lineRule="auto"/>
+                          <w:spacing w:after="160"/>
                           <w:ind w:left="0"/>
                         </w:pPr>
                         <w:r>
@@ -8042,12 +8024,12 @@
                     </w:txbxContent>
                   </v:textbox>
                 </v:rect>
-                <v:rect id="Rectangle 1168" style="position:absolute;width:458;height:2064;left:5784;top:69782;" filled="f" stroked="f">
+                <v:rect id="Rectangle 1168" o:spid="_x0000_s1059" style="position:absolute;left:5784;top:69782;width:458;height:2065;visibility:visible;mso-wrap-style:square;v-text-anchor:top" o:gfxdata="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" filled="f" stroked="f">
                   <v:textbox inset="0,0,0,0">
                     <w:txbxContent>
                       <w:p>
                         <w:pPr>
-                          <w:spacing w:before="0" w:after="160" w:line="259" w:lineRule="auto"/>
+                          <w:spacing w:after="160"/>
                           <w:ind w:left="0"/>
                         </w:pPr>
                         <w:r>
@@ -8060,12 +8042,12 @@
                     </w:txbxContent>
                   </v:textbox>
                 </v:rect>
-                <v:rect id="Rectangle 1169" style="position:absolute;width:458;height:2064;left:5784;top:71796;" filled="f" stroked="f">
+                <v:rect id="Rectangle 1169" o:spid="_x0000_s1060" style="position:absolute;left:5784;top:71796;width:458;height:2065;visibility:visible;mso-wrap-style:square;v-text-anchor:top" o:gfxdata="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" filled="f" stroked="f">
                   <v:textbox inset="0,0,0,0">
                     <w:txbxContent>
                       <w:p>
                         <w:pPr>
-                          <w:spacing w:before="0" w:after="160" w:line="259" w:lineRule="auto"/>
+                          <w:spacing w:after="160"/>
                           <w:ind w:left="0"/>
                         </w:pPr>
                         <w:r>
@@ -8078,12 +8060,12 @@
                     </w:txbxContent>
                   </v:textbox>
                 </v:rect>
-                <v:rect id="Rectangle 1170" style="position:absolute;width:458;height:2064;left:5784;top:73808;" filled="f" stroked="f">
+                <v:rect id="Rectangle 1170" o:spid="_x0000_s1061" style="position:absolute;left:5784;top:73808;width:458;height:2065;visibility:visible;mso-wrap-style:square;v-text-anchor:top" o:gfxdata="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" filled="f" stroked="f">
                   <v:textbox inset="0,0,0,0">
                     <w:txbxContent>
                       <w:p>
                         <w:pPr>
-                          <w:spacing w:before="0" w:after="160" w:line="259" w:lineRule="auto"/>
+                          <w:spacing w:after="160"/>
                           <w:ind w:left="0"/>
                         </w:pPr>
                         <w:r>
@@ -8096,12 +8078,12 @@
                     </w:txbxContent>
                   </v:textbox>
                 </v:rect>
-                <v:rect id="Rectangle 1171" style="position:absolute;width:458;height:2064;left:5784;top:75820;" filled="f" stroked="f">
+                <v:rect id="Rectangle 1171" o:spid="_x0000_s1062" style="position:absolute;left:5784;top:75820;width:458;height:2064;visibility:visible;mso-wrap-style:square;v-text-anchor:top" o:gfxdata="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" filled="f" stroked="f">
                   <v:textbox inset="0,0,0,0">
                     <w:txbxContent>
                       <w:p>
                         <w:pPr>
-                          <w:spacing w:before="0" w:after="160" w:line="259" w:lineRule="auto"/>
+                          <w:spacing w:after="160"/>
                           <w:ind w:left="0"/>
                         </w:pPr>
                         <w:r>
@@ -8114,12 +8096,12 @@
                     </w:txbxContent>
                   </v:textbox>
                 </v:rect>
-                <v:rect id="Rectangle 1172" style="position:absolute;width:458;height:2064;left:5784;top:77801;" filled="f" stroked="f">
+                <v:rect id="Rectangle 1172" o:spid="_x0000_s1063" style="position:absolute;left:5784;top:77801;width:458;height:2065;visibility:visible;mso-wrap-style:square;v-text-anchor:top" o:gfxdata="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" filled="f" stroked="f">
                   <v:textbox inset="0,0,0,0">
                     <w:txbxContent>
                       <w:p>
                         <w:pPr>
-                          <w:spacing w:before="0" w:after="160" w:line="259" w:lineRule="auto"/>
+                          <w:spacing w:after="160"/>
                           <w:ind w:left="0"/>
                         </w:pPr>
                         <w:r>
@@ -8132,12 +8114,12 @@
                     </w:txbxContent>
                   </v:textbox>
                 </v:rect>
-                <v:rect id="Rectangle 1173" style="position:absolute;width:458;height:2064;left:5784;top:79813;" filled="f" stroked="f">
+                <v:rect id="Rectangle 1173" o:spid="_x0000_s1064" style="position:absolute;left:5784;top:79813;width:458;height:2064;visibility:visible;mso-wrap-style:square;v-text-anchor:top" o:gfxdata="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" filled="f" stroked="f">
                   <v:textbox inset="0,0,0,0">
                     <w:txbxContent>
                       <w:p>
                         <w:pPr>
-                          <w:spacing w:before="0" w:after="160" w:line="259" w:lineRule="auto"/>
+                          <w:spacing w:after="160"/>
                           <w:ind w:left="0"/>
                         </w:pPr>
                         <w:r>
@@ -8150,9 +8132,29 @@
                     </w:txbxContent>
                   </v:textbox>
                 </v:rect>
-                <v:shape id="Picture 1175" style="position:absolute;width:49681;height:30530;left:5778;top:10822;" filled="f">
-                  <v:imagedata r:id="rId10"/>
+                <v:shapetype id="_x0000_t75" coordsize="21600,21600" o:spt="75" o:preferrelative="t" path="m@4@5l@4@11@9@11@9@5xe" filled="f" stroked="f">
+                  <v:stroke joinstyle="miter"/>
+                  <v:formulas>
+                    <v:f eqn="if lineDrawn pixelLineWidth 0"/>
+                    <v:f eqn="sum @0 1 0"/>
+                    <v:f eqn="sum 0 0 @1"/>
+                    <v:f eqn="prod @2 1 2"/>
+                    <v:f eqn="prod @3 21600 pixelWidth"/>
+                    <v:f eqn="prod @3 21600 pixelHeight"/>
+                    <v:f eqn="sum @0 0 1"/>
+                    <v:f eqn="prod @6 1 2"/>
+                    <v:f eqn="prod @7 21600 pixelWidth"/>
+                    <v:f eqn="sum @8 21600 0"/>
+                    <v:f eqn="prod @7 21600 pixelHeight"/>
+                    <v:f eqn="sum @10 21600 0"/>
+                  </v:formulas>
+                  <v:path o:extrusionok="f" gradientshapeok="t" o:connecttype="rect"/>
+                  <o:lock v:ext="edit" aspectratio="t"/>
+                </v:shapetype>
+                <v:shape id="Picture 1175" o:spid="_x0000_s1065" type="#_x0000_t75" style="position:absolute;left:5778;top:10822;width:49681;height:30531;visibility:visible;mso-wrap-style:square" o:gfxdata="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">
+                  <v:imagedata r:id="rId10" o:title=""/>
                 </v:shape>
+                <w10:anchorlock/>
               </v:group>
             </w:pict>
           </mc:Fallback>
@@ -8172,7 +8174,6 @@
         <w:tblCellMar>
           <w:top w:w="201" w:type="dxa"/>
           <w:left w:w="190" w:type="dxa"/>
-          <w:bottom w:w="0" w:type="dxa"/>
           <w:right w:w="115" w:type="dxa"/>
         </w:tblCellMar>
         <w:tblLook w:val="04A0" w:firstRow="1" w:lastRow="0" w:firstColumn="1" w:lastColumn="0" w:noHBand="0" w:noVBand="1"/>
@@ -8227,9 +8228,7 @@
         <w:tblW w:w="9685" w:type="dxa"/>
         <w:tblInd w:w="-190" w:type="dxa"/>
         <w:tblCellMar>
-          <w:top w:w="0" w:type="dxa"/>
           <w:left w:w="190" w:type="dxa"/>
-          <w:bottom w:w="0" w:type="dxa"/>
           <w:right w:w="115" w:type="dxa"/>
         </w:tblCellMar>
         <w:tblLook w:val="04A0" w:firstRow="1" w:lastRow="0" w:firstColumn="1" w:lastColumn="0" w:noHBand="0" w:noVBand="1"/>
@@ -8254,17 +8253,22 @@
           </w:tcPr>
           <w:p>
             <w:pPr>
+              <w:pStyle w:val="ListParagraph"/>
               <w:numPr>
                 <w:ilvl w:val="0"/>
-                <w:numId w:val="3"/>
+                <w:numId w:val="5"/>
               </w:numPr>
-              <w:spacing w:after="1"/>
-              <w:ind w:hanging="360"/>
-            </w:pPr>
-            <w:r>
               <w:rPr>
                 <w:b/>
                 <w:sz w:val="24"/>
+                <w:szCs w:val="24"/>
+              </w:rPr>
+            </w:pPr>
+            <w:r>
+              <w:rPr>
+                <w:b/>
+                <w:sz w:val="24"/>
+                <w:szCs w:val="24"/>
               </w:rPr>
               <w:lastRenderedPageBreak/>
               <w:t>COMPONENTS USED:</w:t>
@@ -8273,536 +8277,1365 @@
               <w:rPr>
                 <w:i/>
                 <w:sz w:val="24"/>
-              </w:rPr>
-              <w:t xml:space="preserve"> </w:t>
-            </w:r>
-            <w:r>
-              <w:rPr>
-                <w:b/>
-                <w:sz w:val="24"/>
-              </w:rPr>
-              <w:t xml:space="preserve"> </w:t>
-            </w:r>
-          </w:p>
-          <w:p>
-            <w:pPr>
-              <w:spacing w:after="37"/>
+                <w:szCs w:val="24"/>
+              </w:rPr>
+              <w:t xml:space="preserve"> </w:t>
+            </w:r>
+          </w:p>
+          <w:p>
+            <w:pPr>
+              <w:pStyle w:val="ListParagraph"/>
               <w:ind w:left="360"/>
-            </w:pPr>
-            <w:r>
-              <w:rPr>
-                <w:sz w:val="24"/>
-              </w:rPr>
-              <w:t xml:space="preserve"> </w:t>
-            </w:r>
-          </w:p>
-          <w:p>
-            <w:pPr>
+              <w:rPr>
+                <w:sz w:val="24"/>
+                <w:szCs w:val="24"/>
+              </w:rPr>
+            </w:pPr>
+          </w:p>
+          <w:p>
+            <w:pPr>
+              <w:pStyle w:val="ListParagraph"/>
               <w:numPr>
                 <w:ilvl w:val="1"/>
-                <w:numId w:val="3"/>
+                <w:numId w:val="5"/>
               </w:numPr>
-              <w:spacing w:after="1"/>
-              <w:ind w:hanging="543"/>
-            </w:pPr>
-            <w:r>
+              <w:tabs>
+                <w:tab w:val="left" w:pos="900"/>
+              </w:tabs>
               <w:rPr>
                 <w:b/>
                 <w:sz w:val="24"/>
-              </w:rPr>
-              <w:t xml:space="preserve">Detailed Description: </w:t>
-            </w:r>
-          </w:p>
-          <w:p>
-            <w:pPr>
-              <w:spacing w:after="31"/>
-              <w:ind w:left="721"/>
-            </w:pPr>
-            <w:r>
-              <w:rPr>
-                <w:sz w:val="24"/>
-              </w:rPr>
-              <w:t xml:space="preserve"> </w:t>
-            </w:r>
-          </w:p>
-          <w:p>
-            <w:pPr>
+                <w:szCs w:val="24"/>
+              </w:rPr>
+            </w:pPr>
+            <w:r>
+              <w:rPr>
+                <w:b/>
+                <w:sz w:val="24"/>
+                <w:szCs w:val="24"/>
+              </w:rPr>
+              <w:t>Detailed Description</w:t>
+            </w:r>
+            <w:r>
+              <w:rPr>
+                <w:b/>
+                <w:sz w:val="24"/>
+                <w:szCs w:val="24"/>
+              </w:rPr>
+              <w:t>:</w:t>
+            </w:r>
+          </w:p>
+          <w:p>
+            <w:pPr>
+              <w:pStyle w:val="ListParagraph"/>
+              <w:numPr>
+                <w:ilvl w:val="2"/>
+                <w:numId w:val="5"/>
+              </w:numPr>
+              <w:tabs>
+                <w:tab w:val="left" w:pos="900"/>
+              </w:tabs>
+              <w:rPr>
+                <w:sz w:val="24"/>
+                <w:szCs w:val="24"/>
+              </w:rPr>
+            </w:pPr>
+            <w:r>
+              <w:rPr>
+                <w:sz w:val="24"/>
+                <w:szCs w:val="24"/>
+              </w:rPr>
+              <w:t>Arduino Nano - c</w:t>
+            </w:r>
+            <w:r>
+              <w:rPr>
+                <w:sz w:val="24"/>
+                <w:szCs w:val="24"/>
+              </w:rPr>
+              <w:t xml:space="preserve">ompact, comprehensive, and breadboard-friendly board (Arduino Nano 3.x). It has similar capabilities to the Arduino </w:t>
+            </w:r>
+            <w:proofErr w:type="spellStart"/>
+            <w:r>
+              <w:rPr>
+                <w:sz w:val="24"/>
+                <w:szCs w:val="24"/>
+              </w:rPr>
+              <w:t>Duemilanove</w:t>
+            </w:r>
+            <w:proofErr w:type="spellEnd"/>
+            <w:r>
+              <w:rPr>
+                <w:sz w:val="24"/>
+                <w:szCs w:val="24"/>
+              </w:rPr>
+              <w:t>, but comes in a different packaging.</w:t>
+            </w:r>
+          </w:p>
+          <w:p>
+            <w:pPr>
+              <w:pStyle w:val="ListParagraph"/>
+              <w:numPr>
+                <w:ilvl w:val="2"/>
+                <w:numId w:val="5"/>
+              </w:numPr>
+              <w:tabs>
+                <w:tab w:val="left" w:pos="900"/>
+              </w:tabs>
+              <w:rPr>
+                <w:sz w:val="24"/>
+                <w:szCs w:val="24"/>
+              </w:rPr>
+            </w:pPr>
+            <w:r>
+              <w:rPr>
+                <w:sz w:val="24"/>
+                <w:szCs w:val="24"/>
+              </w:rPr>
+              <w:t xml:space="preserve">Colored Wires (12 AWG stranded) - </w:t>
+            </w:r>
+            <w:r>
+              <w:rPr>
+                <w:sz w:val="24"/>
+                <w:szCs w:val="24"/>
+              </w:rPr>
+              <w:t>a flexible metallic conductor, usually insulated and used to convey electric current in a circuit, especially one composed of copper.</w:t>
+            </w:r>
+          </w:p>
+          <w:p>
+            <w:pPr>
+              <w:pStyle w:val="ListParagraph"/>
+              <w:numPr>
+                <w:ilvl w:val="2"/>
+                <w:numId w:val="5"/>
+              </w:numPr>
+              <w:tabs>
+                <w:tab w:val="left" w:pos="900"/>
+              </w:tabs>
+              <w:rPr>
+                <w:sz w:val="24"/>
+                <w:szCs w:val="24"/>
+              </w:rPr>
+            </w:pPr>
+            <w:r>
+              <w:rPr>
+                <w:sz w:val="24"/>
+                <w:szCs w:val="24"/>
+              </w:rPr>
+              <w:t>Casing – A cover or shell that protects or encloses something.</w:t>
+            </w:r>
+          </w:p>
+          <w:p>
+            <w:pPr>
+              <w:pStyle w:val="ListParagraph"/>
+              <w:numPr>
+                <w:ilvl w:val="2"/>
+                <w:numId w:val="5"/>
+              </w:numPr>
+              <w:tabs>
+                <w:tab w:val="left" w:pos="900"/>
+              </w:tabs>
+              <w:rPr>
+                <w:sz w:val="24"/>
+                <w:szCs w:val="24"/>
+              </w:rPr>
+            </w:pPr>
+            <w:r>
+              <w:rPr>
+                <w:sz w:val="24"/>
+                <w:szCs w:val="24"/>
+              </w:rPr>
+              <w:t xml:space="preserve">Concave Lens - </w:t>
+            </w:r>
+            <w:r>
+              <w:rPr>
+                <w:sz w:val="24"/>
+                <w:szCs w:val="24"/>
+              </w:rPr>
+              <w:t>A concave lens is one that has at least one inwardly curving surface. It is a divergent lens, which means that light rays refracted via it are stretched out.</w:t>
+            </w:r>
+          </w:p>
+          <w:p>
+            <w:pPr>
+              <w:pStyle w:val="ListParagraph"/>
+              <w:numPr>
+                <w:ilvl w:val="2"/>
+                <w:numId w:val="5"/>
+              </w:numPr>
+              <w:tabs>
+                <w:tab w:val="left" w:pos="900"/>
+              </w:tabs>
+              <w:rPr>
+                <w:sz w:val="24"/>
+                <w:szCs w:val="24"/>
+              </w:rPr>
+            </w:pPr>
+            <w:r>
+              <w:rPr>
+                <w:sz w:val="24"/>
+                <w:szCs w:val="24"/>
+              </w:rPr>
+              <w:t xml:space="preserve">Reflector - </w:t>
+            </w:r>
+            <w:r>
+              <w:rPr>
+                <w:sz w:val="24"/>
+                <w:szCs w:val="24"/>
+              </w:rPr>
+              <w:t>a piece of glass, metal, or other material that is used to reflect light in a certain direction</w:t>
+            </w:r>
+          </w:p>
+          <w:p>
+            <w:pPr>
+              <w:pStyle w:val="ListParagraph"/>
+              <w:numPr>
+                <w:ilvl w:val="2"/>
+                <w:numId w:val="5"/>
+              </w:numPr>
+              <w:tabs>
+                <w:tab w:val="left" w:pos="900"/>
+              </w:tabs>
+              <w:rPr>
+                <w:sz w:val="24"/>
+                <w:szCs w:val="24"/>
+              </w:rPr>
+            </w:pPr>
+            <w:r>
+              <w:rPr>
+                <w:sz w:val="24"/>
+                <w:szCs w:val="24"/>
+              </w:rPr>
+              <w:t>Lens Cap - P</w:t>
+            </w:r>
+            <w:r>
+              <w:rPr>
+                <w:sz w:val="24"/>
+                <w:szCs w:val="24"/>
+              </w:rPr>
+              <w:t>rovides protection from scratches and minor collisions</w:t>
+            </w:r>
+            <w:r>
+              <w:rPr>
+                <w:sz w:val="24"/>
+                <w:szCs w:val="24"/>
+              </w:rPr>
+              <w:t xml:space="preserve"> for the Lens.</w:t>
+            </w:r>
+          </w:p>
+          <w:p>
+            <w:pPr>
+              <w:pStyle w:val="ListParagraph"/>
+              <w:numPr>
+                <w:ilvl w:val="2"/>
+                <w:numId w:val="5"/>
+              </w:numPr>
+              <w:tabs>
+                <w:tab w:val="left" w:pos="900"/>
+              </w:tabs>
+              <w:rPr>
+                <w:sz w:val="24"/>
+                <w:szCs w:val="24"/>
+              </w:rPr>
+            </w:pPr>
+            <w:r>
+              <w:rPr>
+                <w:sz w:val="24"/>
+                <w:szCs w:val="24"/>
+              </w:rPr>
+              <w:t>Buttons</w:t>
+            </w:r>
+            <w:r>
+              <w:rPr>
+                <w:sz w:val="24"/>
+                <w:szCs w:val="24"/>
+              </w:rPr>
+              <w:t xml:space="preserve"> - </w:t>
+            </w:r>
+            <w:r>
+              <w:rPr>
+                <w:sz w:val="24"/>
+                <w:szCs w:val="24"/>
+              </w:rPr>
+              <w:t>a simple switch mechanism to control some a</w:t>
+            </w:r>
+            <w:r>
+              <w:rPr>
+                <w:sz w:val="24"/>
+                <w:szCs w:val="24"/>
+              </w:rPr>
+              <w:t>spect of a machine or a process</w:t>
+            </w:r>
+            <w:r>
+              <w:rPr>
+                <w:sz w:val="24"/>
+                <w:szCs w:val="24"/>
+              </w:rPr>
+              <w:t>.</w:t>
+            </w:r>
+          </w:p>
+          <w:p>
+            <w:pPr>
+              <w:pStyle w:val="ListParagraph"/>
+              <w:numPr>
+                <w:ilvl w:val="2"/>
+                <w:numId w:val="5"/>
+              </w:numPr>
+              <w:tabs>
+                <w:tab w:val="left" w:pos="900"/>
+              </w:tabs>
+              <w:rPr>
+                <w:sz w:val="24"/>
+                <w:szCs w:val="24"/>
+              </w:rPr>
+            </w:pPr>
+            <w:r>
+              <w:rPr>
+                <w:sz w:val="24"/>
+                <w:szCs w:val="24"/>
+              </w:rPr>
+              <w:t xml:space="preserve">Batteries - </w:t>
+            </w:r>
+            <w:r>
+              <w:rPr>
+                <w:sz w:val="24"/>
+                <w:szCs w:val="24"/>
+              </w:rPr>
+              <w:t>a device that uses an electrochemical oxidation-reduction process to directly transfer chemical energy stored in its active components into electric energy.</w:t>
+            </w:r>
+          </w:p>
+          <w:p>
+            <w:pPr>
+              <w:pStyle w:val="ListParagraph"/>
+              <w:numPr>
+                <w:ilvl w:val="2"/>
+                <w:numId w:val="5"/>
+              </w:numPr>
+              <w:tabs>
+                <w:tab w:val="left" w:pos="900"/>
+              </w:tabs>
+              <w:rPr>
+                <w:sz w:val="24"/>
+                <w:szCs w:val="24"/>
+              </w:rPr>
+            </w:pPr>
+            <w:r>
+              <w:rPr>
+                <w:sz w:val="24"/>
+                <w:szCs w:val="24"/>
+              </w:rPr>
+              <w:t xml:space="preserve">Battery Contacts - </w:t>
+            </w:r>
+            <w:r>
+              <w:rPr>
+                <w:sz w:val="24"/>
+                <w:szCs w:val="24"/>
+              </w:rPr>
+              <w:t>are connected to the device's electrical circuitry by wire leads, resulting in an electrical connection when the terminals press against them.</w:t>
+            </w:r>
+          </w:p>
+          <w:p>
+            <w:pPr>
+              <w:pStyle w:val="ListParagraph"/>
+              <w:numPr>
+                <w:ilvl w:val="2"/>
+                <w:numId w:val="5"/>
+              </w:numPr>
+              <w:tabs>
+                <w:tab w:val="left" w:pos="900"/>
+              </w:tabs>
+              <w:rPr>
+                <w:sz w:val="24"/>
+                <w:szCs w:val="24"/>
+              </w:rPr>
+            </w:pPr>
+            <w:r>
+              <w:rPr>
+                <w:sz w:val="24"/>
+                <w:szCs w:val="24"/>
+              </w:rPr>
+              <w:t xml:space="preserve">Resistor - </w:t>
+            </w:r>
+            <w:r>
+              <w:rPr>
+                <w:sz w:val="24"/>
+                <w:szCs w:val="24"/>
+              </w:rPr>
+              <w:t>a passive two-terminal electrical component that implements electrical resistance as a circuit element.</w:t>
+            </w:r>
+          </w:p>
+          <w:p>
+            <w:pPr>
+              <w:pStyle w:val="ListParagraph"/>
+              <w:numPr>
+                <w:ilvl w:val="2"/>
+                <w:numId w:val="5"/>
+              </w:numPr>
+              <w:tabs>
+                <w:tab w:val="left" w:pos="900"/>
+              </w:tabs>
+              <w:rPr>
+                <w:sz w:val="24"/>
+                <w:szCs w:val="24"/>
+              </w:rPr>
+            </w:pPr>
+            <w:r>
+              <w:rPr>
+                <w:sz w:val="24"/>
+                <w:szCs w:val="24"/>
+              </w:rPr>
+              <w:t xml:space="preserve">XM-L2 LED 10W - </w:t>
+            </w:r>
+            <w:r>
+              <w:rPr>
+                <w:sz w:val="24"/>
+                <w:szCs w:val="24"/>
+              </w:rPr>
+              <w:t>When current travels through a semiconductor light source, it emits light.</w:t>
+            </w:r>
+          </w:p>
+          <w:p>
+            <w:pPr>
+              <w:pStyle w:val="ListParagraph"/>
+              <w:numPr>
+                <w:ilvl w:val="2"/>
+                <w:numId w:val="5"/>
+              </w:numPr>
+              <w:tabs>
+                <w:tab w:val="left" w:pos="900"/>
+              </w:tabs>
+              <w:rPr>
+                <w:sz w:val="24"/>
+                <w:szCs w:val="24"/>
+              </w:rPr>
+            </w:pPr>
+            <w:r>
+              <w:rPr>
+                <w:sz w:val="24"/>
+                <w:szCs w:val="24"/>
+              </w:rPr>
+              <w:t>Input tube – This where the air will be inputted for the whistle.</w:t>
+            </w:r>
+          </w:p>
+          <w:p>
+            <w:pPr>
+              <w:pStyle w:val="ListParagraph"/>
+              <w:numPr>
+                <w:ilvl w:val="2"/>
+                <w:numId w:val="5"/>
+              </w:numPr>
+              <w:tabs>
+                <w:tab w:val="left" w:pos="900"/>
+              </w:tabs>
+              <w:rPr>
+                <w:sz w:val="24"/>
+                <w:szCs w:val="24"/>
+              </w:rPr>
+            </w:pPr>
+            <w:r>
+              <w:rPr>
+                <w:sz w:val="24"/>
+                <w:szCs w:val="24"/>
+              </w:rPr>
+              <w:t>Chamber – This is for the chamber of whistle.</w:t>
+            </w:r>
+          </w:p>
+          <w:p>
+            <w:pPr>
+              <w:pStyle w:val="ListParagraph"/>
+              <w:numPr>
+                <w:ilvl w:val="2"/>
+                <w:numId w:val="5"/>
+              </w:numPr>
+              <w:tabs>
+                <w:tab w:val="left" w:pos="900"/>
+              </w:tabs>
+              <w:rPr>
+                <w:sz w:val="24"/>
+                <w:szCs w:val="24"/>
+              </w:rPr>
+            </w:pPr>
+            <w:proofErr w:type="spellStart"/>
+            <w:r>
+              <w:rPr>
+                <w:sz w:val="24"/>
+                <w:szCs w:val="24"/>
+              </w:rPr>
+              <w:t>Corkball</w:t>
+            </w:r>
+            <w:proofErr w:type="spellEnd"/>
+            <w:r>
+              <w:rPr>
+                <w:sz w:val="24"/>
+                <w:szCs w:val="24"/>
+              </w:rPr>
+              <w:t xml:space="preserve"> – This will give additional noise for the whistle.</w:t>
+            </w:r>
+          </w:p>
+          <w:p>
+            <w:pPr>
+              <w:pStyle w:val="ListParagraph"/>
               <w:numPr>
                 <w:ilvl w:val="1"/>
-                <w:numId w:val="3"/>
+                <w:numId w:val="5"/>
               </w:numPr>
-              <w:spacing w:after="1"/>
-              <w:ind w:hanging="543"/>
-            </w:pPr>
-            <w:r>
+              <w:tabs>
+                <w:tab w:val="left" w:pos="900"/>
+              </w:tabs>
               <w:rPr>
                 <w:b/>
                 <w:sz w:val="24"/>
-              </w:rPr>
-              <w:t xml:space="preserve">Overview: </w:t>
-            </w:r>
-          </w:p>
-          <w:p>
-            <w:pPr>
-              <w:spacing w:after="37"/>
-              <w:ind w:left="721"/>
-            </w:pPr>
-            <w:r>
-              <w:rPr>
-                <w:sz w:val="24"/>
-              </w:rPr>
-              <w:t xml:space="preserve"> </w:t>
-            </w:r>
-          </w:p>
-          <w:p>
-            <w:pPr>
+                <w:szCs w:val="24"/>
+              </w:rPr>
+            </w:pPr>
+            <w:r>
+              <w:rPr>
+                <w:b/>
+                <w:sz w:val="24"/>
+                <w:szCs w:val="24"/>
+              </w:rPr>
+              <w:t>Overview</w:t>
+            </w:r>
+            <w:r>
+              <w:rPr>
+                <w:b/>
+                <w:sz w:val="24"/>
+                <w:szCs w:val="24"/>
+              </w:rPr>
+              <w:t>:</w:t>
+            </w:r>
+          </w:p>
+          <w:p>
+            <w:pPr>
+              <w:pStyle w:val="ListParagraph"/>
+              <w:numPr>
+                <w:ilvl w:val="2"/>
+                <w:numId w:val="5"/>
+              </w:numPr>
+              <w:tabs>
+                <w:tab w:val="left" w:pos="900"/>
+              </w:tabs>
+              <w:rPr>
+                <w:sz w:val="24"/>
+                <w:szCs w:val="24"/>
+              </w:rPr>
+            </w:pPr>
+            <w:r>
+              <w:rPr>
+                <w:sz w:val="24"/>
+                <w:szCs w:val="24"/>
+              </w:rPr>
+              <w:t>For the total physical product, Arduino Nano will be the brain of the flashlight it is responsible for making a signal of SOS, turning on and off, of flashlight.</w:t>
+            </w:r>
+            <w:r>
+              <w:rPr>
+                <w:sz w:val="24"/>
+                <w:szCs w:val="24"/>
+              </w:rPr>
+              <w:t xml:space="preserve"> The Concave Lens will be used to make the LED light spread and stretched. There are two buttons that are connected to the casing which is the casing is the body of the product. The first button will be a switch for the flashlight to turn on or off, the other button is to automate S.O.S. signal that will turn on light 3 times rapidly, then turn on 3 times slowly, then turn on light 3 times rapidly. The casing will protect the components from the inside like Arduino. Battery will be the one that will give life for our product. Reflector will be used to make the flashlight bright in only one direction where the flashlight is pointed to.</w:t>
+            </w:r>
+            <w:r>
+              <w:rPr>
+                <w:sz w:val="24"/>
+                <w:szCs w:val="24"/>
+              </w:rPr>
+              <w:t xml:space="preserve"> There is also a whistle that has input tube this is where the user will blow an air into it, Chamber will emit sounds with the </w:t>
+            </w:r>
+            <w:proofErr w:type="spellStart"/>
+            <w:r>
+              <w:rPr>
+                <w:sz w:val="24"/>
+                <w:szCs w:val="24"/>
+              </w:rPr>
+              <w:t>corkball</w:t>
+            </w:r>
+            <w:proofErr w:type="spellEnd"/>
+            <w:r>
+              <w:rPr>
+                <w:sz w:val="24"/>
+                <w:szCs w:val="24"/>
+              </w:rPr>
+              <w:t xml:space="preserve"> that will give additional alarming sound for the other people to notice.</w:t>
+            </w:r>
+          </w:p>
+          <w:p>
+            <w:pPr>
+              <w:pStyle w:val="ListParagraph"/>
               <w:numPr>
                 <w:ilvl w:val="1"/>
-                <w:numId w:val="3"/>
+                <w:numId w:val="5"/>
               </w:numPr>
-              <w:spacing w:after="37"/>
-              <w:ind w:hanging="543"/>
-            </w:pPr>
-            <w:r>
+              <w:tabs>
+                <w:tab w:val="left" w:pos="900"/>
+              </w:tabs>
               <w:rPr>
                 <w:b/>
                 <w:sz w:val="24"/>
-              </w:rPr>
-              <w:t xml:space="preserve">Feature Description: </w:t>
-            </w:r>
-          </w:p>
-          <w:p>
-            <w:pPr>
+                <w:szCs w:val="24"/>
+              </w:rPr>
+            </w:pPr>
+            <w:r>
+              <w:rPr>
+                <w:b/>
+                <w:sz w:val="24"/>
+                <w:szCs w:val="24"/>
+              </w:rPr>
+              <w:lastRenderedPageBreak/>
+              <w:t>Feature Description</w:t>
+            </w:r>
+            <w:r>
+              <w:rPr>
+                <w:b/>
+                <w:sz w:val="24"/>
+                <w:szCs w:val="24"/>
+              </w:rPr>
+              <w:t>:</w:t>
+            </w:r>
+          </w:p>
+          <w:p>
+            <w:pPr>
+              <w:pStyle w:val="ListParagraph"/>
               <w:numPr>
                 <w:ilvl w:val="2"/>
-                <w:numId w:val="3"/>
+                <w:numId w:val="5"/>
               </w:numPr>
-              <w:spacing w:after="1"/>
-              <w:ind w:hanging="720"/>
-            </w:pPr>
-            <w:r>
+              <w:tabs>
+                <w:tab w:val="left" w:pos="900"/>
+              </w:tabs>
               <w:rPr>
                 <w:b/>
                 <w:sz w:val="24"/>
-              </w:rPr>
-              <w:t xml:space="preserve">Product Technical Spec </w:t>
-            </w:r>
-          </w:p>
-          <w:p>
-            <w:pPr>
-              <w:spacing w:after="37"/>
-              <w:ind w:left="1441"/>
-            </w:pPr>
-            <w:r>
-              <w:rPr>
-                <w:sz w:val="24"/>
-              </w:rPr>
-              <w:t xml:space="preserve"> </w:t>
-            </w:r>
-          </w:p>
-          <w:p>
-            <w:pPr>
+                <w:szCs w:val="24"/>
+              </w:rPr>
+            </w:pPr>
+            <w:r>
+              <w:rPr>
+                <w:b/>
+                <w:sz w:val="24"/>
+                <w:szCs w:val="24"/>
+              </w:rPr>
+              <w:t>Product Technical Spec</w:t>
+            </w:r>
+          </w:p>
+          <w:p>
+            <w:pPr>
+              <w:pStyle w:val="ListParagraph"/>
+              <w:tabs>
+                <w:tab w:val="left" w:pos="900"/>
+              </w:tabs>
+              <w:ind w:left="1440"/>
+              <w:rPr>
+                <w:sz w:val="24"/>
+                <w:szCs w:val="24"/>
+              </w:rPr>
+            </w:pPr>
+          </w:p>
+          <w:p>
+            <w:pPr>
+              <w:pStyle w:val="ListParagraph"/>
               <w:numPr>
                 <w:ilvl w:val="2"/>
-                <w:numId w:val="3"/>
+                <w:numId w:val="5"/>
               </w:numPr>
-              <w:spacing w:after="37"/>
-              <w:ind w:hanging="720"/>
-            </w:pPr>
-            <w:r>
+              <w:tabs>
+                <w:tab w:val="left" w:pos="900"/>
+              </w:tabs>
               <w:rPr>
                 <w:b/>
                 <w:sz w:val="24"/>
-              </w:rPr>
-              <w:t xml:space="preserve">Product Dimension: </w:t>
-            </w:r>
-          </w:p>
-          <w:p>
-            <w:pPr>
+                <w:szCs w:val="24"/>
+              </w:rPr>
+            </w:pPr>
+            <w:r>
+              <w:rPr>
+                <w:b/>
+                <w:sz w:val="24"/>
+                <w:szCs w:val="24"/>
+              </w:rPr>
+              <w:t>Product Dimension</w:t>
+            </w:r>
+            <w:r>
+              <w:rPr>
+                <w:b/>
+                <w:sz w:val="24"/>
+                <w:szCs w:val="24"/>
+              </w:rPr>
+              <w:t>:</w:t>
+            </w:r>
+          </w:p>
+          <w:p>
+            <w:pPr>
+              <w:pStyle w:val="ListParagraph"/>
               <w:numPr>
                 <w:ilvl w:val="3"/>
-                <w:numId w:val="3"/>
+                <w:numId w:val="5"/>
               </w:numPr>
-              <w:spacing w:after="1"/>
-              <w:ind w:hanging="1080"/>
-            </w:pPr>
-            <w:r>
+              <w:tabs>
+                <w:tab w:val="left" w:pos="900"/>
+              </w:tabs>
               <w:rPr>
                 <w:b/>
                 <w:sz w:val="24"/>
-              </w:rPr>
-              <w:t xml:space="preserve">Top View: </w:t>
-            </w:r>
-          </w:p>
-          <w:p>
-            <w:pPr>
-              <w:spacing w:after="31"/>
-              <w:ind w:left="2161"/>
-            </w:pPr>
-            <w:r>
-              <w:rPr>
-                <w:sz w:val="24"/>
-              </w:rPr>
-              <w:t xml:space="preserve"> </w:t>
-            </w:r>
-          </w:p>
-          <w:p>
-            <w:pPr>
+                <w:szCs w:val="24"/>
+              </w:rPr>
+            </w:pPr>
+            <w:r>
+              <w:rPr>
+                <w:b/>
+                <w:sz w:val="24"/>
+                <w:szCs w:val="24"/>
+              </w:rPr>
+              <w:t>Top View</w:t>
+            </w:r>
+            <w:r>
+              <w:rPr>
+                <w:b/>
+                <w:sz w:val="24"/>
+                <w:szCs w:val="24"/>
+              </w:rPr>
+              <w:t>:</w:t>
+            </w:r>
+          </w:p>
+          <w:p>
+            <w:pPr>
+              <w:pStyle w:val="ListParagraph"/>
+              <w:tabs>
+                <w:tab w:val="left" w:pos="900"/>
+              </w:tabs>
+              <w:ind w:left="2160"/>
+              <w:rPr>
+                <w:sz w:val="24"/>
+                <w:szCs w:val="24"/>
+              </w:rPr>
+            </w:pPr>
+          </w:p>
+          <w:p>
+            <w:pPr>
+              <w:pStyle w:val="ListParagraph"/>
               <w:numPr>
                 <w:ilvl w:val="3"/>
-                <w:numId w:val="3"/>
+                <w:numId w:val="5"/>
               </w:numPr>
-              <w:spacing w:after="1"/>
-              <w:ind w:hanging="1080"/>
-            </w:pPr>
-            <w:r>
+              <w:tabs>
+                <w:tab w:val="left" w:pos="900"/>
+              </w:tabs>
               <w:rPr>
                 <w:b/>
                 <w:sz w:val="24"/>
-              </w:rPr>
-              <w:t xml:space="preserve">Side View: </w:t>
-            </w:r>
-          </w:p>
-          <w:p>
-            <w:pPr>
-              <w:spacing w:after="37"/>
-              <w:ind w:left="2161"/>
-            </w:pPr>
-            <w:r>
-              <w:rPr>
-                <w:sz w:val="24"/>
-              </w:rPr>
-              <w:t xml:space="preserve"> </w:t>
-            </w:r>
-          </w:p>
-          <w:p>
-            <w:pPr>
+                <w:szCs w:val="24"/>
+              </w:rPr>
+            </w:pPr>
+            <w:r>
+              <w:rPr>
+                <w:b/>
+                <w:sz w:val="24"/>
+                <w:szCs w:val="24"/>
+              </w:rPr>
+              <w:t>Side View</w:t>
+            </w:r>
+            <w:r>
+              <w:rPr>
+                <w:b/>
+                <w:sz w:val="24"/>
+                <w:szCs w:val="24"/>
+              </w:rPr>
+              <w:t>:</w:t>
+            </w:r>
+          </w:p>
+          <w:p>
+            <w:pPr>
+              <w:tabs>
+                <w:tab w:val="left" w:pos="900"/>
+              </w:tabs>
+              <w:ind w:left="2160"/>
+              <w:rPr>
+                <w:sz w:val="24"/>
+                <w:szCs w:val="24"/>
+              </w:rPr>
+            </w:pPr>
+          </w:p>
+          <w:p>
+            <w:pPr>
+              <w:pStyle w:val="ListParagraph"/>
               <w:numPr>
                 <w:ilvl w:val="3"/>
-                <w:numId w:val="3"/>
+                <w:numId w:val="5"/>
               </w:numPr>
-              <w:spacing w:after="1"/>
-              <w:ind w:hanging="1080"/>
-            </w:pPr>
-            <w:r>
+              <w:tabs>
+                <w:tab w:val="left" w:pos="900"/>
+              </w:tabs>
               <w:rPr>
                 <w:b/>
                 <w:sz w:val="24"/>
-              </w:rPr>
-              <w:t xml:space="preserve">Internal View: </w:t>
-            </w:r>
-          </w:p>
-          <w:p>
-            <w:pPr>
-              <w:spacing w:after="37"/>
-              <w:ind w:left="2161"/>
+                <w:szCs w:val="24"/>
+              </w:rPr>
             </w:pPr>
             <w:r>
               <w:rPr>
                 <w:b/>
                 <w:sz w:val="24"/>
-              </w:rPr>
-              <w:t xml:space="preserve"> </w:t>
-            </w:r>
-          </w:p>
-          <w:p>
-            <w:pPr>
+                <w:szCs w:val="24"/>
+              </w:rPr>
+              <w:t>Internal View</w:t>
+            </w:r>
+            <w:r>
+              <w:rPr>
+                <w:b/>
+                <w:sz w:val="24"/>
+                <w:szCs w:val="24"/>
+              </w:rPr>
+              <w:t>:</w:t>
+            </w:r>
+          </w:p>
+          <w:p>
+            <w:pPr>
+              <w:tabs>
+                <w:tab w:val="left" w:pos="900"/>
+              </w:tabs>
+              <w:ind w:left="2160"/>
+              <w:rPr>
+                <w:b/>
+                <w:sz w:val="24"/>
+                <w:szCs w:val="24"/>
+              </w:rPr>
+            </w:pPr>
+          </w:p>
+          <w:p>
+            <w:pPr>
+              <w:pStyle w:val="ListParagraph"/>
               <w:numPr>
                 <w:ilvl w:val="2"/>
-                <w:numId w:val="3"/>
+                <w:numId w:val="5"/>
               </w:numPr>
-              <w:spacing w:after="1"/>
-              <w:ind w:hanging="720"/>
-            </w:pPr>
-            <w:r>
+              <w:tabs>
+                <w:tab w:val="left" w:pos="900"/>
+              </w:tabs>
               <w:rPr>
                 <w:b/>
                 <w:sz w:val="24"/>
-              </w:rPr>
-              <w:t xml:space="preserve">Printed Circuit Board Side View: </w:t>
-            </w:r>
-          </w:p>
-          <w:p>
-            <w:pPr>
-              <w:spacing w:after="37"/>
-              <w:ind w:left="1441"/>
-            </w:pPr>
-            <w:r>
-              <w:rPr>
-                <w:sz w:val="24"/>
-              </w:rPr>
-              <w:t xml:space="preserve"> </w:t>
-            </w:r>
-          </w:p>
-          <w:p>
-            <w:pPr>
+                <w:szCs w:val="24"/>
+              </w:rPr>
+            </w:pPr>
+            <w:r>
+              <w:rPr>
+                <w:b/>
+                <w:sz w:val="24"/>
+                <w:szCs w:val="24"/>
+              </w:rPr>
+              <w:t>Printed Circuit Board Side View</w:t>
+            </w:r>
+            <w:r>
+              <w:rPr>
+                <w:b/>
+                <w:sz w:val="24"/>
+                <w:szCs w:val="24"/>
+              </w:rPr>
+              <w:t>:</w:t>
+            </w:r>
+          </w:p>
+          <w:p>
+            <w:pPr>
+              <w:pStyle w:val="ListParagraph"/>
+              <w:tabs>
+                <w:tab w:val="left" w:pos="900"/>
+              </w:tabs>
+              <w:ind w:left="1440"/>
+              <w:rPr>
+                <w:sz w:val="24"/>
+                <w:szCs w:val="24"/>
+              </w:rPr>
+            </w:pPr>
+          </w:p>
+          <w:p>
+            <w:pPr>
+              <w:pStyle w:val="ListParagraph"/>
               <w:numPr>
                 <w:ilvl w:val="2"/>
-                <w:numId w:val="3"/>
+                <w:numId w:val="5"/>
               </w:numPr>
-              <w:ind w:hanging="720"/>
-            </w:pPr>
-            <w:r>
+              <w:tabs>
+                <w:tab w:val="left" w:pos="900"/>
+              </w:tabs>
               <w:rPr>
                 <w:b/>
                 <w:sz w:val="24"/>
-              </w:rPr>
-              <w:t xml:space="preserve">Screws - Side and Top View: </w:t>
-            </w:r>
-          </w:p>
-          <w:p>
-            <w:pPr>
-              <w:spacing w:after="37"/>
-              <w:ind w:left="1441"/>
-            </w:pPr>
-            <w:r>
-              <w:rPr>
-                <w:sz w:val="24"/>
-              </w:rPr>
-              <w:t xml:space="preserve"> </w:t>
-            </w:r>
-          </w:p>
-          <w:p>
-            <w:pPr>
+                <w:szCs w:val="24"/>
+              </w:rPr>
+            </w:pPr>
+            <w:r>
+              <w:rPr>
+                <w:b/>
+                <w:sz w:val="24"/>
+                <w:szCs w:val="24"/>
+              </w:rPr>
+              <w:t>Screw</w:t>
+            </w:r>
+            <w:r>
+              <w:rPr>
+                <w:b/>
+                <w:sz w:val="24"/>
+                <w:szCs w:val="24"/>
+              </w:rPr>
+              <w:t>s</w:t>
+            </w:r>
+            <w:r>
+              <w:rPr>
+                <w:b/>
+                <w:sz w:val="24"/>
+                <w:szCs w:val="24"/>
+              </w:rPr>
+              <w:t xml:space="preserve"> - Side and Top View</w:t>
+            </w:r>
+            <w:r>
+              <w:rPr>
+                <w:b/>
+                <w:sz w:val="24"/>
+                <w:szCs w:val="24"/>
+              </w:rPr>
+              <w:t>:</w:t>
+            </w:r>
+          </w:p>
+          <w:p>
+            <w:pPr>
+              <w:tabs>
+                <w:tab w:val="left" w:pos="900"/>
+              </w:tabs>
+              <w:ind w:left="1440"/>
+              <w:rPr>
+                <w:sz w:val="24"/>
+                <w:szCs w:val="24"/>
+              </w:rPr>
+            </w:pPr>
+          </w:p>
+          <w:p>
+            <w:pPr>
+              <w:pStyle w:val="ListParagraph"/>
               <w:numPr>
                 <w:ilvl w:val="2"/>
-                <w:numId w:val="3"/>
+                <w:numId w:val="5"/>
               </w:numPr>
-              <w:spacing w:after="1"/>
-              <w:ind w:hanging="720"/>
-            </w:pPr>
-            <w:r>
+              <w:tabs>
+                <w:tab w:val="left" w:pos="900"/>
+              </w:tabs>
               <w:rPr>
                 <w:b/>
                 <w:sz w:val="24"/>
-              </w:rPr>
-              <w:t xml:space="preserve">Components Technical Specification: </w:t>
-            </w:r>
-          </w:p>
-          <w:p>
-            <w:pPr>
-              <w:spacing w:after="37"/>
-              <w:ind w:left="1441"/>
-            </w:pPr>
-            <w:r>
-              <w:rPr>
-                <w:sz w:val="24"/>
-              </w:rPr>
-              <w:t xml:space="preserve"> </w:t>
-            </w:r>
-          </w:p>
-          <w:p>
-            <w:pPr>
+                <w:szCs w:val="24"/>
+              </w:rPr>
+            </w:pPr>
+            <w:r>
+              <w:rPr>
+                <w:b/>
+                <w:sz w:val="24"/>
+                <w:szCs w:val="24"/>
+              </w:rPr>
+              <w:t>Components Technical Specification</w:t>
+            </w:r>
+            <w:r>
+              <w:rPr>
+                <w:b/>
+                <w:sz w:val="24"/>
+                <w:szCs w:val="24"/>
+              </w:rPr>
+              <w:t>:</w:t>
+            </w:r>
+          </w:p>
+          <w:p>
+            <w:pPr>
+              <w:pStyle w:val="ListParagraph"/>
+              <w:tabs>
+                <w:tab w:val="left" w:pos="900"/>
+              </w:tabs>
+              <w:ind w:left="1440"/>
+              <w:rPr>
+                <w:sz w:val="24"/>
+                <w:szCs w:val="24"/>
+              </w:rPr>
+            </w:pPr>
+          </w:p>
+          <w:p>
+            <w:pPr>
+              <w:pStyle w:val="ListParagraph"/>
               <w:numPr>
                 <w:ilvl w:val="2"/>
-                <w:numId w:val="3"/>
+                <w:numId w:val="5"/>
               </w:numPr>
-              <w:spacing w:after="37"/>
-              <w:ind w:hanging="720"/>
-            </w:pPr>
-            <w:r>
+              <w:tabs>
+                <w:tab w:val="left" w:pos="900"/>
+              </w:tabs>
               <w:rPr>
                 <w:b/>
                 <w:sz w:val="24"/>
-              </w:rPr>
-              <w:t xml:space="preserve">Detailed Step-by-Step Procedure: </w:t>
-            </w:r>
-          </w:p>
-          <w:p>
-            <w:pPr>
+                <w:szCs w:val="24"/>
+              </w:rPr>
+            </w:pPr>
+            <w:r>
+              <w:rPr>
+                <w:b/>
+                <w:sz w:val="24"/>
+                <w:szCs w:val="24"/>
+              </w:rPr>
+              <w:t>Detailed Step-by-Step Procedure</w:t>
+            </w:r>
+            <w:r>
+              <w:rPr>
+                <w:b/>
+                <w:sz w:val="24"/>
+                <w:szCs w:val="24"/>
+              </w:rPr>
+              <w:t>:</w:t>
+            </w:r>
+          </w:p>
+          <w:p>
+            <w:pPr>
+              <w:pStyle w:val="ListParagraph"/>
               <w:numPr>
                 <w:ilvl w:val="3"/>
-                <w:numId w:val="3"/>
+                <w:numId w:val="5"/>
               </w:numPr>
-              <w:spacing w:after="1"/>
-              <w:ind w:hanging="1080"/>
-            </w:pPr>
-            <w:r>
+              <w:tabs>
+                <w:tab w:val="left" w:pos="900"/>
+              </w:tabs>
               <w:rPr>
                 <w:b/>
                 <w:sz w:val="24"/>
-              </w:rPr>
-              <w:t xml:space="preserve">Assembly Instruction: </w:t>
-            </w:r>
-          </w:p>
-          <w:p>
-            <w:pPr>
-              <w:spacing w:after="37"/>
-              <w:ind w:left="1441"/>
-            </w:pPr>
-            <w:r>
-              <w:rPr>
-                <w:sz w:val="24"/>
-              </w:rPr>
-              <w:t xml:space="preserve"> </w:t>
-            </w:r>
-          </w:p>
-          <w:p>
-            <w:pPr>
+                <w:szCs w:val="24"/>
+              </w:rPr>
+            </w:pPr>
+            <w:r>
+              <w:rPr>
+                <w:b/>
+                <w:sz w:val="24"/>
+                <w:szCs w:val="24"/>
+              </w:rPr>
+              <w:t>Assembly Instruction</w:t>
+            </w:r>
+            <w:r>
+              <w:rPr>
+                <w:b/>
+                <w:sz w:val="24"/>
+                <w:szCs w:val="24"/>
+              </w:rPr>
+              <w:t>:</w:t>
+            </w:r>
+          </w:p>
+          <w:p>
+            <w:pPr>
+              <w:pStyle w:val="ListParagraph"/>
+              <w:tabs>
+                <w:tab w:val="left" w:pos="900"/>
+              </w:tabs>
+              <w:ind w:left="1440"/>
+              <w:rPr>
+                <w:sz w:val="24"/>
+                <w:szCs w:val="24"/>
+              </w:rPr>
+            </w:pPr>
+          </w:p>
+          <w:p>
+            <w:pPr>
+              <w:pStyle w:val="ListParagraph"/>
               <w:numPr>
                 <w:ilvl w:val="3"/>
-                <w:numId w:val="3"/>
+                <w:numId w:val="5"/>
               </w:numPr>
-              <w:spacing w:after="1"/>
-              <w:ind w:hanging="1080"/>
-            </w:pPr>
-            <w:r>
+              <w:tabs>
+                <w:tab w:val="left" w:pos="900"/>
+              </w:tabs>
               <w:rPr>
                 <w:b/>
                 <w:sz w:val="24"/>
-              </w:rPr>
-              <w:t xml:space="preserve">Test instructions, </w:t>
-            </w:r>
-            <w:proofErr w:type="gramStart"/>
+                <w:szCs w:val="24"/>
+              </w:rPr>
+            </w:pPr>
             <w:r>
               <w:rPr>
                 <w:b/>
                 <w:sz w:val="24"/>
-              </w:rPr>
-              <w:t>Parameters</w:t>
-            </w:r>
-            <w:proofErr w:type="gramEnd"/>
+                <w:szCs w:val="24"/>
+              </w:rPr>
+              <w:t>Test instructions</w:t>
+            </w:r>
             <w:r>
               <w:rPr>
                 <w:b/>
                 <w:sz w:val="24"/>
-              </w:rPr>
-              <w:t xml:space="preserve"> and process for quality: </w:t>
-            </w:r>
-          </w:p>
-          <w:p>
-            <w:pPr>
-              <w:spacing w:after="32"/>
-              <w:ind w:left="1441"/>
-            </w:pPr>
-            <w:r>
-              <w:rPr>
-                <w:sz w:val="24"/>
-              </w:rPr>
-              <w:t xml:space="preserve"> </w:t>
-            </w:r>
-          </w:p>
-          <w:p>
-            <w:pPr>
+                <w:szCs w:val="24"/>
+              </w:rPr>
+              <w:t>, Parameters</w:t>
+            </w:r>
+            <w:r>
+              <w:rPr>
+                <w:b/>
+                <w:sz w:val="24"/>
+                <w:szCs w:val="24"/>
+              </w:rPr>
+              <w:t xml:space="preserve"> and process for quality</w:t>
+            </w:r>
+            <w:r>
+              <w:rPr>
+                <w:b/>
+                <w:sz w:val="24"/>
+                <w:szCs w:val="24"/>
+              </w:rPr>
+              <w:t>:</w:t>
+            </w:r>
+          </w:p>
+          <w:p>
+            <w:pPr>
+              <w:pStyle w:val="ListParagraph"/>
+              <w:tabs>
+                <w:tab w:val="left" w:pos="900"/>
+              </w:tabs>
+              <w:ind w:left="1440"/>
+              <w:rPr>
+                <w:sz w:val="24"/>
+                <w:szCs w:val="24"/>
+              </w:rPr>
+            </w:pPr>
+          </w:p>
+          <w:p>
+            <w:pPr>
+              <w:pStyle w:val="ListParagraph"/>
               <w:numPr>
                 <w:ilvl w:val="2"/>
-                <w:numId w:val="3"/>
+                <w:numId w:val="5"/>
               </w:numPr>
-              <w:spacing w:after="1"/>
-              <w:ind w:hanging="720"/>
-            </w:pPr>
-            <w:r>
+              <w:tabs>
+                <w:tab w:val="left" w:pos="900"/>
+              </w:tabs>
               <w:rPr>
                 <w:b/>
                 <w:sz w:val="24"/>
-              </w:rPr>
-              <w:t xml:space="preserve">Time and Motion Activities: </w:t>
-            </w:r>
-          </w:p>
-          <w:p>
-            <w:pPr>
-              <w:spacing w:after="37"/>
-              <w:ind w:left="1441"/>
-            </w:pPr>
-            <w:r>
-              <w:rPr>
-                <w:sz w:val="24"/>
-              </w:rPr>
-              <w:t xml:space="preserve"> </w:t>
-            </w:r>
-          </w:p>
-          <w:p>
-            <w:pPr>
+                <w:szCs w:val="24"/>
+              </w:rPr>
+            </w:pPr>
+            <w:r>
+              <w:rPr>
+                <w:b/>
+                <w:sz w:val="24"/>
+                <w:szCs w:val="24"/>
+              </w:rPr>
+              <w:t>Time and Motion Activities</w:t>
+            </w:r>
+            <w:r>
+              <w:rPr>
+                <w:b/>
+                <w:sz w:val="24"/>
+                <w:szCs w:val="24"/>
+              </w:rPr>
+              <w:t>:</w:t>
+            </w:r>
+          </w:p>
+          <w:p>
+            <w:pPr>
+              <w:pStyle w:val="ListParagraph"/>
+              <w:tabs>
+                <w:tab w:val="left" w:pos="900"/>
+              </w:tabs>
+              <w:ind w:left="1440"/>
+              <w:rPr>
+                <w:sz w:val="24"/>
+                <w:szCs w:val="24"/>
+              </w:rPr>
+            </w:pPr>
+          </w:p>
+          <w:p>
+            <w:pPr>
+              <w:pStyle w:val="ListParagraph"/>
               <w:numPr>
                 <w:ilvl w:val="2"/>
-                <w:numId w:val="3"/>
+                <w:numId w:val="5"/>
               </w:numPr>
-              <w:spacing w:after="1"/>
-              <w:ind w:hanging="720"/>
-            </w:pPr>
-            <w:r>
+              <w:tabs>
+                <w:tab w:val="left" w:pos="900"/>
+              </w:tabs>
               <w:rPr>
                 <w:b/>
                 <w:sz w:val="24"/>
-              </w:rPr>
-              <w:t xml:space="preserve">Flow Chart: </w:t>
-            </w:r>
-          </w:p>
-          <w:p>
-            <w:pPr>
-              <w:spacing w:after="37"/>
-              <w:ind w:left="721"/>
+                <w:szCs w:val="24"/>
+              </w:rPr>
             </w:pPr>
             <w:r>
               <w:rPr>
                 <w:b/>
                 <w:sz w:val="24"/>
-              </w:rPr>
-              <w:t xml:space="preserve"> </w:t>
-            </w:r>
-          </w:p>
-          <w:p>
-            <w:pPr>
+                <w:szCs w:val="24"/>
+              </w:rPr>
+              <w:t>Flow Chart</w:t>
+            </w:r>
+            <w:r>
+              <w:rPr>
+                <w:b/>
+                <w:sz w:val="24"/>
+                <w:szCs w:val="24"/>
+              </w:rPr>
+              <w:t>:</w:t>
+            </w:r>
+          </w:p>
+          <w:p>
+            <w:pPr>
+              <w:pStyle w:val="ListParagraph"/>
+              <w:tabs>
+                <w:tab w:val="left" w:pos="900"/>
+              </w:tabs>
+              <w:ind w:left="1440"/>
+              <w:rPr>
+                <w:b/>
+                <w:sz w:val="24"/>
+                <w:szCs w:val="24"/>
+              </w:rPr>
+            </w:pPr>
+            <w:r>
+              <w:rPr>
+                <w:b/>
+                <w:sz w:val="24"/>
+                <w:szCs w:val="24"/>
+              </w:rPr>
+              <w:pict w14:anchorId="63E104AB">
+                <v:shapetype id="_x0000_t75" coordsize="21600,21600" o:spt="75" o:preferrelative="t" path="m@4@5l@4@11@9@11@9@5xe" filled="f" stroked="f">
+                  <v:stroke joinstyle="miter"/>
+                  <v:formulas>
+                    <v:f eqn="if lineDrawn pixelLineWidth 0"/>
+                    <v:f eqn="sum @0 1 0"/>
+                    <v:f eqn="sum 0 0 @1"/>
+                    <v:f eqn="prod @2 1 2"/>
+                    <v:f eqn="prod @3 21600 pixelWidth"/>
+                    <v:f eqn="prod @3 21600 pixelHeight"/>
+                    <v:f eqn="sum @0 0 1"/>
+                    <v:f eqn="prod @6 1 2"/>
+                    <v:f eqn="prod @7 21600 pixelWidth"/>
+                    <v:f eqn="sum @8 21600 0"/>
+                    <v:f eqn="prod @7 21600 pixelHeight"/>
+                    <v:f eqn="sum @10 21600 0"/>
+                  </v:formulas>
+                  <v:path o:extrusionok="f" gradientshapeok="t" o:connecttype="rect"/>
+                  <o:lock v:ext="edit" aspectratio="t"/>
+                </v:shapetype>
+                <v:shape id="_x0000_i1025" type="#_x0000_t75" style="width:290.25pt;height:288.75pt">
+                  <v:imagedata r:id="rId11" o:title="Flow chart"/>
+                </v:shape>
+              </w:pict>
+            </w:r>
+          </w:p>
+          <w:p>
+            <w:pPr>
+              <w:pStyle w:val="ListParagraph"/>
+              <w:rPr>
+                <w:b/>
+                <w:sz w:val="24"/>
+                <w:szCs w:val="24"/>
+              </w:rPr>
+            </w:pPr>
+          </w:p>
+          <w:p>
+            <w:pPr>
+              <w:pStyle w:val="ListParagraph"/>
               <w:numPr>
                 <w:ilvl w:val="2"/>
-                <w:numId w:val="3"/>
+                <w:numId w:val="5"/>
               </w:numPr>
-              <w:spacing w:after="37"/>
-              <w:ind w:hanging="720"/>
-            </w:pPr>
-            <w:r>
+              <w:tabs>
+                <w:tab w:val="left" w:pos="900"/>
+              </w:tabs>
               <w:rPr>
                 <w:b/>
                 <w:sz w:val="24"/>
-              </w:rPr>
-              <w:t xml:space="preserve">Quality Tools Used for Defect Monitoring </w:t>
-            </w:r>
-          </w:p>
-          <w:p>
-            <w:pPr>
+                <w:szCs w:val="24"/>
+              </w:rPr>
+            </w:pPr>
+            <w:r>
+              <w:rPr>
+                <w:b/>
+                <w:sz w:val="24"/>
+                <w:szCs w:val="24"/>
+              </w:rPr>
+              <w:lastRenderedPageBreak/>
+              <w:t>Quality Tools Used for Defect Monitoring</w:t>
+            </w:r>
+          </w:p>
+          <w:p>
+            <w:pPr>
+              <w:pStyle w:val="ListParagraph"/>
               <w:numPr>
                 <w:ilvl w:val="3"/>
-                <w:numId w:val="3"/>
+                <w:numId w:val="5"/>
               </w:numPr>
-              <w:spacing w:after="1"/>
-              <w:ind w:hanging="1080"/>
-            </w:pPr>
-            <w:r>
+              <w:tabs>
+                <w:tab w:val="left" w:pos="900"/>
+              </w:tabs>
               <w:rPr>
                 <w:b/>
                 <w:sz w:val="24"/>
-              </w:rPr>
-              <w:t xml:space="preserve">Defect List or Check List Summary </w:t>
-            </w:r>
-          </w:p>
-          <w:p>
-            <w:pPr>
-              <w:spacing w:after="32"/>
-              <w:ind w:left="1801"/>
-            </w:pPr>
-            <w:r>
-              <w:rPr>
-                <w:sz w:val="24"/>
-              </w:rPr>
-              <w:t xml:space="preserve"> </w:t>
-            </w:r>
-          </w:p>
-          <w:p>
-            <w:pPr>
+                <w:szCs w:val="24"/>
+              </w:rPr>
+            </w:pPr>
+            <w:r>
+              <w:rPr>
+                <w:b/>
+                <w:sz w:val="24"/>
+                <w:szCs w:val="24"/>
+              </w:rPr>
+              <w:t>Defect List or Check List Summary</w:t>
+            </w:r>
+          </w:p>
+          <w:p>
+            <w:pPr>
+              <w:pStyle w:val="ListParagraph"/>
+              <w:tabs>
+                <w:tab w:val="left" w:pos="900"/>
+              </w:tabs>
+              <w:ind w:left="1800"/>
+              <w:rPr>
+                <w:sz w:val="24"/>
+                <w:szCs w:val="24"/>
+              </w:rPr>
+            </w:pPr>
+          </w:p>
+          <w:p>
+            <w:pPr>
+              <w:pStyle w:val="ListParagraph"/>
               <w:numPr>
                 <w:ilvl w:val="3"/>
-                <w:numId w:val="3"/>
+                <w:numId w:val="5"/>
               </w:numPr>
-              <w:spacing w:after="1"/>
-              <w:ind w:hanging="1080"/>
-            </w:pPr>
-            <w:r>
+              <w:tabs>
+                <w:tab w:val="left" w:pos="900"/>
+              </w:tabs>
               <w:rPr>
                 <w:b/>
                 <w:sz w:val="24"/>
-              </w:rPr>
-              <w:t xml:space="preserve">Fishbone Analysis for all Defects </w:t>
-            </w:r>
+                <w:szCs w:val="24"/>
+              </w:rPr>
+            </w:pPr>
+            <w:r>
+              <w:rPr>
+                <w:b/>
+                <w:sz w:val="24"/>
+                <w:szCs w:val="24"/>
+              </w:rPr>
+              <w:t>Fishbone Analysis for all Defects</w:t>
+            </w:r>
+          </w:p>
+          <w:p>
+            <w:pPr>
+              <w:pStyle w:val="ListParagraph"/>
+              <w:tabs>
+                <w:tab w:val="left" w:pos="900"/>
+              </w:tabs>
+              <w:ind w:left="1440"/>
+              <w:rPr>
+                <w:sz w:val="24"/>
+                <w:szCs w:val="24"/>
+              </w:rPr>
+            </w:pPr>
+          </w:p>
+          <w:p>
+            <w:pPr>
+              <w:ind w:left="1440"/>
+              <w:rPr>
+                <w:sz w:val="24"/>
+                <w:szCs w:val="24"/>
+              </w:rPr>
+            </w:pPr>
           </w:p>
           <w:p>
             <w:pPr>
@@ -8885,7 +9718,6 @@
         <w:tblCellMar>
           <w:top w:w="201" w:type="dxa"/>
           <w:left w:w="190" w:type="dxa"/>
-          <w:bottom w:w="0" w:type="dxa"/>
           <w:right w:w="115" w:type="dxa"/>
         </w:tblCellMar>
         <w:tblLook w:val="04A0" w:firstRow="1" w:lastRow="0" w:firstColumn="1" w:lastColumn="0" w:noHBand="0" w:noVBand="1"/>
@@ -9128,7 +9960,6 @@
         <w:tblCellMar>
           <w:top w:w="200" w:type="dxa"/>
           <w:left w:w="190" w:type="dxa"/>
-          <w:bottom w:w="0" w:type="dxa"/>
           <w:right w:w="115" w:type="dxa"/>
         </w:tblCellMar>
         <w:tblLook w:val="04A0" w:firstRow="1" w:lastRow="0" w:firstColumn="1" w:lastColumn="0" w:noHBand="0" w:noVBand="1"/>
@@ -9437,9 +10268,9 @@
     <w:p>
       <w:pPr>
         <w:sectPr>
-          <w:footerReference w:type="even" r:id="rId11"/>
-          <w:footerReference w:type="default" r:id="rId12"/>
-          <w:footerReference w:type="first" r:id="rId13"/>
+          <w:footerReference w:type="even" r:id="rId12"/>
+          <w:footerReference w:type="default" r:id="rId13"/>
+          <w:footerReference w:type="first" r:id="rId14"/>
           <w:pgSz w:w="12240" w:h="15840"/>
           <w:pgMar w:top="1290" w:right="1440" w:bottom="1332" w:left="1440" w:header="720" w:footer="714" w:gutter="0"/>
           <w:cols w:space="720"/>
@@ -9454,7 +10285,6 @@
         <w:tblCellMar>
           <w:top w:w="200" w:type="dxa"/>
           <w:left w:w="190" w:type="dxa"/>
-          <w:bottom w:w="0" w:type="dxa"/>
           <w:right w:w="115" w:type="dxa"/>
         </w:tblCellMar>
         <w:tblLook w:val="04A0" w:firstRow="1" w:lastRow="0" w:firstColumn="1" w:lastColumn="0" w:noHBand="0" w:noVBand="1"/>
@@ -9509,14 +10339,7 @@
                 <w:i/>
                 <w:sz w:val="24"/>
               </w:rPr>
-              <w:t>(</w:t>
-            </w:r>
-            <w:r>
-              <w:rPr>
-                <w:i/>
-                <w:sz w:val="24"/>
-              </w:rPr>
-              <w:t>Signature of key sponsors, subject matter expert heads)</w:t>
+              <w:t>(Signature of key sponsors, subject matter expert heads)</w:t>
             </w:r>
             <w:r>
               <w:rPr>
@@ -9557,15 +10380,14 @@
               <w:tblCellMar>
                 <w:top w:w="55" w:type="dxa"/>
                 <w:left w:w="106" w:type="dxa"/>
-                <w:bottom w:w="0" w:type="dxa"/>
                 <w:right w:w="115" w:type="dxa"/>
               </w:tblCellMar>
               <w:tblLook w:val="04A0" w:firstRow="1" w:lastRow="0" w:firstColumn="1" w:lastColumn="0" w:noHBand="0" w:noVBand="1"/>
             </w:tblPr>
             <w:tblGrid>
-              <w:gridCol w:w="3415"/>
-              <w:gridCol w:w="2338"/>
-              <w:gridCol w:w="1714"/>
+              <w:gridCol w:w="3407"/>
+              <w:gridCol w:w="2334"/>
+              <w:gridCol w:w="1726"/>
               <w:gridCol w:w="1522"/>
             </w:tblGrid>
             <w:tr>
@@ -9685,6 +10507,28 @@
                     </w:rPr>
                     <w:t xml:space="preserve"> </w:t>
                   </w:r>
+                  <w:proofErr w:type="spellStart"/>
+                  <w:r>
+                    <w:rPr>
+                      <w:sz w:val="24"/>
+                    </w:rPr>
+                    <w:t>Cagomoc</w:t>
+                  </w:r>
+                  <w:proofErr w:type="spellEnd"/>
+                  <w:r>
+                    <w:rPr>
+                      <w:sz w:val="24"/>
+                    </w:rPr>
+                    <w:t xml:space="preserve">, </w:t>
+                  </w:r>
+                  <w:proofErr w:type="spellStart"/>
+                  <w:r>
+                    <w:rPr>
+                      <w:sz w:val="24"/>
+                    </w:rPr>
+                    <w:t>Jaira</w:t>
+                  </w:r>
+                  <w:proofErr w:type="spellEnd"/>
                 </w:p>
               </w:tc>
               <w:tc>
@@ -9777,6 +10621,20 @@
                       <w:sz w:val="24"/>
                     </w:rPr>
                     <w:t xml:space="preserve"> </w:t>
+                  </w:r>
+                  <w:proofErr w:type="spellStart"/>
+                  <w:r>
+                    <w:rPr>
+                      <w:sz w:val="24"/>
+                    </w:rPr>
+                    <w:t>Calilung</w:t>
+                  </w:r>
+                  <w:proofErr w:type="spellEnd"/>
+                  <w:r>
+                    <w:rPr>
+                      <w:sz w:val="24"/>
+                    </w:rPr>
+                    <w:t xml:space="preserve"> Kristal</w:t>
                   </w:r>
                 </w:p>
               </w:tc>
@@ -9871,6 +10729,26 @@
                     </w:rPr>
                     <w:t xml:space="preserve"> </w:t>
                   </w:r>
+                  <w:r>
+                    <w:rPr>
+                      <w:sz w:val="24"/>
+                    </w:rPr>
+                    <w:t xml:space="preserve">Kitts, </w:t>
+                  </w:r>
+                  <w:proofErr w:type="spellStart"/>
+                  <w:r>
+                    <w:rPr>
+                      <w:sz w:val="24"/>
+                    </w:rPr>
+                    <w:t>Johndell</w:t>
+                  </w:r>
+                  <w:proofErr w:type="spellEnd"/>
+                  <w:r>
+                    <w:rPr>
+                      <w:sz w:val="24"/>
+                    </w:rPr>
+                    <w:t xml:space="preserve"> S.</w:t>
+                  </w:r>
                 </w:p>
               </w:tc>
               <w:tc>
@@ -9893,6 +10771,12 @@
                     </w:rPr>
                     <w:t xml:space="preserve"> </w:t>
                   </w:r>
+                  <w:r>
+                    <w:rPr>
+                      <w:sz w:val="24"/>
+                    </w:rPr>
+                    <w:t>Product Designer</w:t>
+                  </w:r>
                 </w:p>
               </w:tc>
               <w:tc>
@@ -9909,11 +10793,17 @@
                   <w:pPr>
                     <w:ind w:left="5"/>
                   </w:pPr>
+                  <w:bookmarkStart w:id="0" w:name="_GoBack"/>
+                  <w:bookmarkEnd w:id="0"/>
                   <w:r>
                     <w:rPr>
                       <w:sz w:val="24"/>
                     </w:rPr>
-                    <w:t xml:space="preserve"> </w:t>
+                    <w:pict w14:anchorId="409F70C6">
+                      <v:shape id="_x0000_i1026" type="#_x0000_t75" style="width:75pt;height:37.5pt">
+                        <v:imagedata r:id="rId15" o:title="esig"/>
+                      </v:shape>
+                    </w:pict>
                   </w:r>
                 </w:p>
               </w:tc>
@@ -9936,6 +10826,12 @@
                       <w:sz w:val="24"/>
                     </w:rPr>
                     <w:t xml:space="preserve"> </w:t>
+                  </w:r>
+                  <w:r>
+                    <w:rPr>
+                      <w:sz w:val="24"/>
+                    </w:rPr>
+                    <w:t>05/31/2022</w:t>
                   </w:r>
                 </w:p>
               </w:tc>
@@ -9964,6 +10860,28 @@
                     </w:rPr>
                     <w:t xml:space="preserve"> </w:t>
                   </w:r>
+                  <w:proofErr w:type="spellStart"/>
+                  <w:r>
+                    <w:rPr>
+                      <w:sz w:val="24"/>
+                    </w:rPr>
+                    <w:t>Macatangay</w:t>
+                  </w:r>
+                  <w:proofErr w:type="spellEnd"/>
+                  <w:r>
+                    <w:rPr>
+                      <w:sz w:val="24"/>
+                    </w:rPr>
+                    <w:t xml:space="preserve">, </w:t>
+                  </w:r>
+                  <w:proofErr w:type="spellStart"/>
+                  <w:r>
+                    <w:rPr>
+                      <w:sz w:val="24"/>
+                    </w:rPr>
+                    <w:t>Senon</w:t>
+                  </w:r>
+                  <w:proofErr w:type="spellEnd"/>
                 </w:p>
               </w:tc>
               <w:tc>
@@ -10057,6 +10975,12 @@
                     </w:rPr>
                     <w:t xml:space="preserve"> </w:t>
                   </w:r>
+                  <w:r>
+                    <w:rPr>
+                      <w:sz w:val="24"/>
+                    </w:rPr>
+                    <w:t>Tan, Frederick</w:t>
+                  </w:r>
                 </w:p>
               </w:tc>
               <w:tc>
@@ -10269,9 +11193,9 @@
       </w:r>
     </w:p>
     <w:sectPr>
-      <w:footerReference w:type="even" r:id="rId14"/>
-      <w:footerReference w:type="default" r:id="rId15"/>
-      <w:footerReference w:type="first" r:id="rId16"/>
+      <w:footerReference w:type="even" r:id="rId16"/>
+      <w:footerReference w:type="default" r:id="rId17"/>
+      <w:footerReference w:type="first" r:id="rId18"/>
       <w:pgSz w:w="12240" w:h="15840"/>
       <w:pgMar w:top="1290" w:right="1440" w:bottom="1332" w:left="1440" w:header="720" w:footer="714" w:gutter="0"/>
       <w:cols w:space="720"/>
@@ -10281,7 +11205,7 @@
 </file>
 
 <file path=word/endnotes.xml><?xml version="1.0" encoding="utf-8"?>
-<w:endnotes xmlns:wpc="http://schemas.microsoft.com/office/word/2010/wordprocessingCanvas" xmlns:cx="http://schemas.microsoft.com/office/drawing/2014/chartex" xmlns:cx1="http://schemas.microsoft.com/office/drawing/2015/9/8/chartex" xmlns:cx2="http://schemas.microsoft.com/office/drawing/2015/10/21/chartex" xmlns:cx3="http://schemas.microsoft.com/office/drawing/2016/5/9/chartex" xmlns:cx4="http://schemas.microsoft.com/office/drawing/2016/5/10/chartex" xmlns:cx5="http://schemas.microsoft.com/office/drawing/2016/5/11/chartex" xmlns:cx6="http://schemas.microsoft.com/office/drawing/2016/5/12/chartex" xmlns:cx7="http://schemas.microsoft.com/office/drawing/2016/5/13/chartex" xmlns:cx8="http://schemas.microsoft.com/office/drawing/2016/5/14/chartex" xmlns:mc="http://schemas.openxmlformats.org/markup-compatibility/2006" xmlns:aink="http://schemas.microsoft.com/office/drawing/2016/ink" xmlns:am3d="http://schemas.microsoft.com/office/drawing/2017/model3d" xmlns:o="urn:schemas-microsoft-com:office:office" xmlns:r="http://schemas.openxmlformats.org/officeDocument/2006/relationships" xmlns:m="http://schemas.openxmlformats.org/officeDocument/2006/math" xmlns:v="urn:schemas-microsoft-com:vml" xmlns:wp14="http://schemas.microsoft.com/office/word/2010/wordprocessingDrawing" xmlns:wp="http://schemas.openxmlformats.org/drawingml/2006/wordprocessingDrawing" xmlns:w10="urn:schemas-microsoft-com:office:word" xmlns:w="http://schemas.openxmlformats.org/wordprocessingml/2006/main" xmlns:w14="http://schemas.microsoft.com/office/word/2010/wordml" xmlns:w15="http://schemas.microsoft.com/office/word/2012/wordml" xmlns:w16cex="http://schemas.microsoft.com/office/word/2018/wordml/cex" xmlns:w16cid="http://schemas.microsoft.com/office/word/2016/wordml/cid" xmlns:w16="http://schemas.microsoft.com/office/word/2018/wordml" xmlns:w16sdtdh="http://schemas.microsoft.com/office/word/2020/wordml/sdtdatahash" xmlns:w16se="http://schemas.microsoft.com/office/word/2015/wordml/symex" xmlns:wpg="http://schemas.microsoft.com/office/word/2010/wordprocessingGroup" xmlns:wpi="http://schemas.microsoft.com/office/word/2010/wordprocessingInk" xmlns:wne="http://schemas.microsoft.com/office/word/2006/wordml" xmlns:wps="http://schemas.microsoft.com/office/word/2010/wordprocessingShape" mc:Ignorable="w14 w15 w16se w16cid w16 w16cex w16sdtdh wp14">
+<w:endnotes xmlns:wpc="http://schemas.microsoft.com/office/word/2010/wordprocessingCanvas" xmlns:cx="http://schemas.microsoft.com/office/drawing/2014/chartex" xmlns:cx1="http://schemas.microsoft.com/office/drawing/2015/9/8/chartex" xmlns:mc="http://schemas.openxmlformats.org/markup-compatibility/2006" xmlns:o="urn:schemas-microsoft-com:office:office" xmlns:r="http://schemas.openxmlformats.org/officeDocument/2006/relationships" xmlns:m="http://schemas.openxmlformats.org/officeDocument/2006/math" xmlns:v="urn:schemas-microsoft-com:vml" xmlns:wp14="http://schemas.microsoft.com/office/word/2010/wordprocessingDrawing" xmlns:wp="http://schemas.openxmlformats.org/drawingml/2006/wordprocessingDrawing" xmlns:w10="urn:schemas-microsoft-com:office:word" xmlns:w="http://schemas.openxmlformats.org/wordprocessingml/2006/main" xmlns:w14="http://schemas.microsoft.com/office/word/2010/wordml" xmlns:w15="http://schemas.microsoft.com/office/word/2012/wordml" xmlns:w16se="http://schemas.microsoft.com/office/word/2015/wordml/symex" xmlns:wpg="http://schemas.microsoft.com/office/word/2010/wordprocessingGroup" xmlns:wpi="http://schemas.microsoft.com/office/word/2010/wordprocessingInk" xmlns:wne="http://schemas.microsoft.com/office/word/2006/wordml" xmlns:wps="http://schemas.microsoft.com/office/word/2010/wordprocessingShape" mc:Ignorable="w14 w15 w16se wp14">
   <w:endnote w:type="separator" w:id="-1">
     <w:p>
       <w:pPr>
@@ -10306,7 +11230,7 @@
 </file>
 
 <file path=word/footer1.xml><?xml version="1.0" encoding="utf-8"?>
-<w:ftr xmlns:wpc="http://schemas.microsoft.com/office/word/2010/wordprocessingCanvas" xmlns:cx="http://schemas.microsoft.com/office/drawing/2014/chartex" xmlns:cx1="http://schemas.microsoft.com/office/drawing/2015/9/8/chartex" xmlns:cx2="http://schemas.microsoft.com/office/drawing/2015/10/21/chartex" xmlns:cx3="http://schemas.microsoft.com/office/drawing/2016/5/9/chartex" xmlns:cx4="http://schemas.microsoft.com/office/drawing/2016/5/10/chartex" xmlns:cx5="http://schemas.microsoft.com/office/drawing/2016/5/11/chartex" xmlns:cx6="http://schemas.microsoft.com/office/drawing/2016/5/12/chartex" xmlns:cx7="http://schemas.microsoft.com/office/drawing/2016/5/13/chartex" xmlns:cx8="http://schemas.microsoft.com/office/drawing/2016/5/14/chartex" xmlns:mc="http://schemas.openxmlformats.org/markup-compatibility/2006" xmlns:aink="http://schemas.microsoft.com/office/drawing/2016/ink" xmlns:am3d="http://schemas.microsoft.com/office/drawing/2017/model3d" xmlns:o="urn:schemas-microsoft-com:office:office" xmlns:r="http://schemas.openxmlformats.org/officeDocument/2006/relationships" xmlns:m="http://schemas.openxmlformats.org/officeDocument/2006/math" xmlns:v="urn:schemas-microsoft-com:vml" xmlns:wp14="http://schemas.microsoft.com/office/word/2010/wordprocessingDrawing" xmlns:wp="http://schemas.openxmlformats.org/drawingml/2006/wordprocessingDrawing" xmlns:w10="urn:schemas-microsoft-com:office:word" xmlns:w="http://schemas.openxmlformats.org/wordprocessingml/2006/main" xmlns:w14="http://schemas.microsoft.com/office/word/2010/wordml" xmlns:w15="http://schemas.microsoft.com/office/word/2012/wordml" xmlns:w16cex="http://schemas.microsoft.com/office/word/2018/wordml/cex" xmlns:w16cid="http://schemas.microsoft.com/office/word/2016/wordml/cid" xmlns:w16="http://schemas.microsoft.com/office/word/2018/wordml" xmlns:w16sdtdh="http://schemas.microsoft.com/office/word/2020/wordml/sdtdatahash" xmlns:w16se="http://schemas.microsoft.com/office/word/2015/wordml/symex" xmlns:wpg="http://schemas.microsoft.com/office/word/2010/wordprocessingGroup" xmlns:wpi="http://schemas.microsoft.com/office/word/2010/wordprocessingInk" xmlns:wne="http://schemas.microsoft.com/office/word/2006/wordml" xmlns:wps="http://schemas.microsoft.com/office/word/2010/wordprocessingShape" mc:Ignorable="w14 w15 w16se w16cid w16 w16cex w16sdtdh wp14">
+<w:ftr xmlns:wpc="http://schemas.microsoft.com/office/word/2010/wordprocessingCanvas" xmlns:cx="http://schemas.microsoft.com/office/drawing/2014/chartex" xmlns:cx1="http://schemas.microsoft.com/office/drawing/2015/9/8/chartex" xmlns:mc="http://schemas.openxmlformats.org/markup-compatibility/2006" xmlns:o="urn:schemas-microsoft-com:office:office" xmlns:r="http://schemas.openxmlformats.org/officeDocument/2006/relationships" xmlns:m="http://schemas.openxmlformats.org/officeDocument/2006/math" xmlns:v="urn:schemas-microsoft-com:vml" xmlns:wp14="http://schemas.microsoft.com/office/word/2010/wordprocessingDrawing" xmlns:wp="http://schemas.openxmlformats.org/drawingml/2006/wordprocessingDrawing" xmlns:w10="urn:schemas-microsoft-com:office:word" xmlns:w="http://schemas.openxmlformats.org/wordprocessingml/2006/main" xmlns:w14="http://schemas.microsoft.com/office/word/2010/wordml" xmlns:w15="http://schemas.microsoft.com/office/word/2012/wordml" xmlns:w16se="http://schemas.microsoft.com/office/word/2015/wordml/symex" xmlns:wpg="http://schemas.microsoft.com/office/word/2010/wordprocessingGroup" xmlns:wpi="http://schemas.microsoft.com/office/word/2010/wordprocessingInk" xmlns:wne="http://schemas.microsoft.com/office/word/2006/wordml" xmlns:wps="http://schemas.microsoft.com/office/word/2010/wordprocessingShape" mc:Ignorable="w14 w15 w16se wp14">
   <w:p>
     <w:pPr>
       <w:ind w:left="0" w:right="-1"/>
@@ -10368,7 +11292,7 @@
 </file>
 
 <file path=word/footer2.xml><?xml version="1.0" encoding="utf-8"?>
-<w:ftr xmlns:wpc="http://schemas.microsoft.com/office/word/2010/wordprocessingCanvas" xmlns:cx="http://schemas.microsoft.com/office/drawing/2014/chartex" xmlns:cx1="http://schemas.microsoft.com/office/drawing/2015/9/8/chartex" xmlns:cx2="http://schemas.microsoft.com/office/drawing/2015/10/21/chartex" xmlns:cx3="http://schemas.microsoft.com/office/drawing/2016/5/9/chartex" xmlns:cx4="http://schemas.microsoft.com/office/drawing/2016/5/10/chartex" xmlns:cx5="http://schemas.microsoft.com/office/drawing/2016/5/11/chartex" xmlns:cx6="http://schemas.microsoft.com/office/drawing/2016/5/12/chartex" xmlns:cx7="http://schemas.microsoft.com/office/drawing/2016/5/13/chartex" xmlns:cx8="http://schemas.microsoft.com/office/drawing/2016/5/14/chartex" xmlns:mc="http://schemas.openxmlformats.org/markup-compatibility/2006" xmlns:aink="http://schemas.microsoft.com/office/drawing/2016/ink" xmlns:am3d="http://schemas.microsoft.com/office/drawing/2017/model3d" xmlns:o="urn:schemas-microsoft-com:office:office" xmlns:r="http://schemas.openxmlformats.org/officeDocument/2006/relationships" xmlns:m="http://schemas.openxmlformats.org/officeDocument/2006/math" xmlns:v="urn:schemas-microsoft-com:vml" xmlns:wp14="http://schemas.microsoft.com/office/word/2010/wordprocessingDrawing" xmlns:wp="http://schemas.openxmlformats.org/drawingml/2006/wordprocessingDrawing" xmlns:w10="urn:schemas-microsoft-com:office:word" xmlns:w="http://schemas.openxmlformats.org/wordprocessingml/2006/main" xmlns:w14="http://schemas.microsoft.com/office/word/2010/wordml" xmlns:w15="http://schemas.microsoft.com/office/word/2012/wordml" xmlns:w16cex="http://schemas.microsoft.com/office/word/2018/wordml/cex" xmlns:w16cid="http://schemas.microsoft.com/office/word/2016/wordml/cid" xmlns:w16="http://schemas.microsoft.com/office/word/2018/wordml" xmlns:w16sdtdh="http://schemas.microsoft.com/office/word/2020/wordml/sdtdatahash" xmlns:w16se="http://schemas.microsoft.com/office/word/2015/wordml/symex" xmlns:wpg="http://schemas.microsoft.com/office/word/2010/wordprocessingGroup" xmlns:wpi="http://schemas.microsoft.com/office/word/2010/wordprocessingInk" xmlns:wne="http://schemas.microsoft.com/office/word/2006/wordml" xmlns:wps="http://schemas.microsoft.com/office/word/2010/wordprocessingShape" mc:Ignorable="w14 w15 w16se w16cid w16 w16cex w16sdtdh wp14">
+<w:ftr xmlns:wpc="http://schemas.microsoft.com/office/word/2010/wordprocessingCanvas" xmlns:cx="http://schemas.microsoft.com/office/drawing/2014/chartex" xmlns:cx1="http://schemas.microsoft.com/office/drawing/2015/9/8/chartex" xmlns:mc="http://schemas.openxmlformats.org/markup-compatibility/2006" xmlns:o="urn:schemas-microsoft-com:office:office" xmlns:r="http://schemas.openxmlformats.org/officeDocument/2006/relationships" xmlns:m="http://schemas.openxmlformats.org/officeDocument/2006/math" xmlns:v="urn:schemas-microsoft-com:vml" xmlns:wp14="http://schemas.microsoft.com/office/word/2010/wordprocessingDrawing" xmlns:wp="http://schemas.openxmlformats.org/drawingml/2006/wordprocessingDrawing" xmlns:w10="urn:schemas-microsoft-com:office:word" xmlns:w="http://schemas.openxmlformats.org/wordprocessingml/2006/main" xmlns:w14="http://schemas.microsoft.com/office/word/2010/wordml" xmlns:w15="http://schemas.microsoft.com/office/word/2012/wordml" xmlns:w16se="http://schemas.microsoft.com/office/word/2015/wordml/symex" xmlns:wpg="http://schemas.microsoft.com/office/word/2010/wordprocessingGroup" xmlns:wpi="http://schemas.microsoft.com/office/word/2010/wordprocessingInk" xmlns:wne="http://schemas.microsoft.com/office/word/2006/wordml" xmlns:wps="http://schemas.microsoft.com/office/word/2010/wordprocessingShape" mc:Ignorable="w14 w15 w16se wp14">
   <w:p>
     <w:pPr>
       <w:ind w:left="0" w:right="-1"/>
@@ -10389,8 +11313,9 @@
     <w:r>
       <w:rPr>
         <w:b/>
+        <w:noProof/>
       </w:rPr>
-      <w:t>1</w:t>
+      <w:t>18</w:t>
     </w:r>
     <w:r>
       <w:rPr>
@@ -10405,10 +11330,7 @@
       <w:fldChar w:fldCharType="begin"/>
     </w:r>
     <w:r>
-      <w:instrText xml:space="preserve"> NUMPAGES   \* ME</w:instrText>
-    </w:r>
-    <w:r>
-      <w:instrText xml:space="preserve">RGEFORMAT </w:instrText>
+      <w:instrText xml:space="preserve"> NUMPAGES   \* MERGEFORMAT </w:instrText>
     </w:r>
     <w:r>
       <w:fldChar w:fldCharType="separate"/>
@@ -10416,12 +11338,14 @@
     <w:r>
       <w:rPr>
         <w:b/>
+        <w:noProof/>
       </w:rPr>
-      <w:t>10</w:t>
+      <w:t>20</w:t>
     </w:r>
     <w:r>
       <w:rPr>
         <w:b/>
+        <w:noProof/>
       </w:rPr>
       <w:fldChar w:fldCharType="end"/>
     </w:r>
@@ -10433,7 +11357,7 @@
 </file>
 
 <file path=word/footer3.xml><?xml version="1.0" encoding="utf-8"?>
-<w:ftr xmlns:wpc="http://schemas.microsoft.com/office/word/2010/wordprocessingCanvas" xmlns:cx="http://schemas.microsoft.com/office/drawing/2014/chartex" xmlns:cx1="http://schemas.microsoft.com/office/drawing/2015/9/8/chartex" xmlns:cx2="http://schemas.microsoft.com/office/drawing/2015/10/21/chartex" xmlns:cx3="http://schemas.microsoft.com/office/drawing/2016/5/9/chartex" xmlns:cx4="http://schemas.microsoft.com/office/drawing/2016/5/10/chartex" xmlns:cx5="http://schemas.microsoft.com/office/drawing/2016/5/11/chartex" xmlns:cx6="http://schemas.microsoft.com/office/drawing/2016/5/12/chartex" xmlns:cx7="http://schemas.microsoft.com/office/drawing/2016/5/13/chartex" xmlns:cx8="http://schemas.microsoft.com/office/drawing/2016/5/14/chartex" xmlns:mc="http://schemas.openxmlformats.org/markup-compatibility/2006" xmlns:aink="http://schemas.microsoft.com/office/drawing/2016/ink" xmlns:am3d="http://schemas.microsoft.com/office/drawing/2017/model3d" xmlns:o="urn:schemas-microsoft-com:office:office" xmlns:r="http://schemas.openxmlformats.org/officeDocument/2006/relationships" xmlns:m="http://schemas.openxmlformats.org/officeDocument/2006/math" xmlns:v="urn:schemas-microsoft-com:vml" xmlns:wp14="http://schemas.microsoft.com/office/word/2010/wordprocessingDrawing" xmlns:wp="http://schemas.openxmlformats.org/drawingml/2006/wordprocessingDrawing" xmlns:w10="urn:schemas-microsoft-com:office:word" xmlns:w="http://schemas.openxmlformats.org/wordprocessingml/2006/main" xmlns:w14="http://schemas.microsoft.com/office/word/2010/wordml" xmlns:w15="http://schemas.microsoft.com/office/word/2012/wordml" xmlns:w16cex="http://schemas.microsoft.com/office/word/2018/wordml/cex" xmlns:w16cid="http://schemas.microsoft.com/office/word/2016/wordml/cid" xmlns:w16="http://schemas.microsoft.com/office/word/2018/wordml" xmlns:w16sdtdh="http://schemas.microsoft.com/office/word/2020/wordml/sdtdatahash" xmlns:w16se="http://schemas.microsoft.com/office/word/2015/wordml/symex" xmlns:wpg="http://schemas.microsoft.com/office/word/2010/wordprocessingGroup" xmlns:wpi="http://schemas.microsoft.com/office/word/2010/wordprocessingInk" xmlns:wne="http://schemas.microsoft.com/office/word/2006/wordml" xmlns:wps="http://schemas.microsoft.com/office/word/2010/wordprocessingShape" mc:Ignorable="w14 w15 w16se w16cid w16 w16cex w16sdtdh wp14">
+<w:ftr xmlns:wpc="http://schemas.microsoft.com/office/word/2010/wordprocessingCanvas" xmlns:cx="http://schemas.microsoft.com/office/drawing/2014/chartex" xmlns:cx1="http://schemas.microsoft.com/office/drawing/2015/9/8/chartex" xmlns:mc="http://schemas.openxmlformats.org/markup-compatibility/2006" xmlns:o="urn:schemas-microsoft-com:office:office" xmlns:r="http://schemas.openxmlformats.org/officeDocument/2006/relationships" xmlns:m="http://schemas.openxmlformats.org/officeDocument/2006/math" xmlns:v="urn:schemas-microsoft-com:vml" xmlns:wp14="http://schemas.microsoft.com/office/word/2010/wordprocessingDrawing" xmlns:wp="http://schemas.openxmlformats.org/drawingml/2006/wordprocessingDrawing" xmlns:w10="urn:schemas-microsoft-com:office:word" xmlns:w="http://schemas.openxmlformats.org/wordprocessingml/2006/main" xmlns:w14="http://schemas.microsoft.com/office/word/2010/wordml" xmlns:w15="http://schemas.microsoft.com/office/word/2012/wordml" xmlns:w16se="http://schemas.microsoft.com/office/word/2015/wordml/symex" xmlns:wpg="http://schemas.microsoft.com/office/word/2010/wordprocessingGroup" xmlns:wpi="http://schemas.microsoft.com/office/word/2010/wordprocessingInk" xmlns:wne="http://schemas.microsoft.com/office/word/2006/wordml" xmlns:wps="http://schemas.microsoft.com/office/word/2010/wordprocessingShape" mc:Ignorable="w14 w15 w16se wp14">
   <w:p>
     <w:pPr>
       <w:ind w:left="0" w:right="-1"/>
@@ -10495,7 +11419,7 @@
 </file>
 
 <file path=word/footer4.xml><?xml version="1.0" encoding="utf-8"?>
-<w:ftr xmlns:wpc="http://schemas.microsoft.com/office/word/2010/wordprocessingCanvas" xmlns:cx="http://schemas.microsoft.com/office/drawing/2014/chartex" xmlns:cx1="http://schemas.microsoft.com/office/drawing/2015/9/8/chartex" xmlns:cx2="http://schemas.microsoft.com/office/drawing/2015/10/21/chartex" xmlns:cx3="http://schemas.microsoft.com/office/drawing/2016/5/9/chartex" xmlns:cx4="http://schemas.microsoft.com/office/drawing/2016/5/10/chartex" xmlns:cx5="http://schemas.microsoft.com/office/drawing/2016/5/11/chartex" xmlns:cx6="http://schemas.microsoft.com/office/drawing/2016/5/12/chartex" xmlns:cx7="http://schemas.microsoft.com/office/drawing/2016/5/13/chartex" xmlns:cx8="http://schemas.microsoft.com/office/drawing/2016/5/14/chartex" xmlns:mc="http://schemas.openxmlformats.org/markup-compatibility/2006" xmlns:aink="http://schemas.microsoft.com/office/drawing/2016/ink" xmlns:am3d="http://schemas.microsoft.com/office/drawing/2017/model3d" xmlns:o="urn:schemas-microsoft-com:office:office" xmlns:r="http://schemas.openxmlformats.org/officeDocument/2006/relationships" xmlns:m="http://schemas.openxmlformats.org/officeDocument/2006/math" xmlns:v="urn:schemas-microsoft-com:vml" xmlns:wp14="http://schemas.microsoft.com/office/word/2010/wordprocessingDrawing" xmlns:wp="http://schemas.openxmlformats.org/drawingml/2006/wordprocessingDrawing" xmlns:w10="urn:schemas-microsoft-com:office:word" xmlns:w="http://schemas.openxmlformats.org/wordprocessingml/2006/main" xmlns:w14="http://schemas.microsoft.com/office/word/2010/wordml" xmlns:w15="http://schemas.microsoft.com/office/word/2012/wordml" xmlns:w16cex="http://schemas.microsoft.com/office/word/2018/wordml/cex" xmlns:w16cid="http://schemas.microsoft.com/office/word/2016/wordml/cid" xmlns:w16="http://schemas.microsoft.com/office/word/2018/wordml" xmlns:w16sdtdh="http://schemas.microsoft.com/office/word/2020/wordml/sdtdatahash" xmlns:w16se="http://schemas.microsoft.com/office/word/2015/wordml/symex" xmlns:wpg="http://schemas.microsoft.com/office/word/2010/wordprocessingGroup" xmlns:wpi="http://schemas.microsoft.com/office/word/2010/wordprocessingInk" xmlns:wne="http://schemas.microsoft.com/office/word/2006/wordml" xmlns:wps="http://schemas.microsoft.com/office/word/2010/wordprocessingShape" mc:Ignorable="w14 w15 w16se w16cid w16 w16cex w16sdtdh wp14">
+<w:ftr xmlns:wpc="http://schemas.microsoft.com/office/word/2010/wordprocessingCanvas" xmlns:cx="http://schemas.microsoft.com/office/drawing/2014/chartex" xmlns:cx1="http://schemas.microsoft.com/office/drawing/2015/9/8/chartex" xmlns:mc="http://schemas.openxmlformats.org/markup-compatibility/2006" xmlns:o="urn:schemas-microsoft-com:office:office" xmlns:r="http://schemas.openxmlformats.org/officeDocument/2006/relationships" xmlns:m="http://schemas.openxmlformats.org/officeDocument/2006/math" xmlns:v="urn:schemas-microsoft-com:vml" xmlns:wp14="http://schemas.microsoft.com/office/word/2010/wordprocessingDrawing" xmlns:wp="http://schemas.openxmlformats.org/drawingml/2006/wordprocessingDrawing" xmlns:w10="urn:schemas-microsoft-com:office:word" xmlns:w="http://schemas.openxmlformats.org/wordprocessingml/2006/main" xmlns:w14="http://schemas.microsoft.com/office/word/2010/wordml" xmlns:w15="http://schemas.microsoft.com/office/word/2012/wordml" xmlns:w16se="http://schemas.microsoft.com/office/word/2015/wordml/symex" xmlns:wpg="http://schemas.microsoft.com/office/word/2010/wordprocessingGroup" xmlns:wpi="http://schemas.microsoft.com/office/word/2010/wordprocessingInk" xmlns:wne="http://schemas.microsoft.com/office/word/2006/wordml" xmlns:wps="http://schemas.microsoft.com/office/word/2010/wordprocessingShape" mc:Ignorable="w14 w15 w16se wp14">
   <w:p>
     <w:pPr>
       <w:tabs>
@@ -10506,8 +11430,6 @@
     </w:pPr>
     <w:r>
       <w:tab/>
-    </w:r>
-    <w:r>
       <w:t xml:space="preserve"> </w:t>
     </w:r>
     <w:r>
@@ -10566,7 +11488,7 @@
 </file>
 
 <file path=word/footer5.xml><?xml version="1.0" encoding="utf-8"?>
-<w:ftr xmlns:wpc="http://schemas.microsoft.com/office/word/2010/wordprocessingCanvas" xmlns:cx="http://schemas.microsoft.com/office/drawing/2014/chartex" xmlns:cx1="http://schemas.microsoft.com/office/drawing/2015/9/8/chartex" xmlns:cx2="http://schemas.microsoft.com/office/drawing/2015/10/21/chartex" xmlns:cx3="http://schemas.microsoft.com/office/drawing/2016/5/9/chartex" xmlns:cx4="http://schemas.microsoft.com/office/drawing/2016/5/10/chartex" xmlns:cx5="http://schemas.microsoft.com/office/drawing/2016/5/11/chartex" xmlns:cx6="http://schemas.microsoft.com/office/drawing/2016/5/12/chartex" xmlns:cx7="http://schemas.microsoft.com/office/drawing/2016/5/13/chartex" xmlns:cx8="http://schemas.microsoft.com/office/drawing/2016/5/14/chartex" xmlns:mc="http://schemas.openxmlformats.org/markup-compatibility/2006" xmlns:aink="http://schemas.microsoft.com/office/drawing/2016/ink" xmlns:am3d="http://schemas.microsoft.com/office/drawing/2017/model3d" xmlns:o="urn:schemas-microsoft-com:office:office" xmlns:r="http://schemas.openxmlformats.org/officeDocument/2006/relationships" xmlns:m="http://schemas.openxmlformats.org/officeDocument/2006/math" xmlns:v="urn:schemas-microsoft-com:vml" xmlns:wp14="http://schemas.microsoft.com/office/word/2010/wordprocessingDrawing" xmlns:wp="http://schemas.openxmlformats.org/drawingml/2006/wordprocessingDrawing" xmlns:w10="urn:schemas-microsoft-com:office:word" xmlns:w="http://schemas.openxmlformats.org/wordprocessingml/2006/main" xmlns:w14="http://schemas.microsoft.com/office/word/2010/wordml" xmlns:w15="http://schemas.microsoft.com/office/word/2012/wordml" xmlns:w16cex="http://schemas.microsoft.com/office/word/2018/wordml/cex" xmlns:w16cid="http://schemas.microsoft.com/office/word/2016/wordml/cid" xmlns:w16="http://schemas.microsoft.com/office/word/2018/wordml" xmlns:w16sdtdh="http://schemas.microsoft.com/office/word/2020/wordml/sdtdatahash" xmlns:w16se="http://schemas.microsoft.com/office/word/2015/wordml/symex" xmlns:wpg="http://schemas.microsoft.com/office/word/2010/wordprocessingGroup" xmlns:wpi="http://schemas.microsoft.com/office/word/2010/wordprocessingInk" xmlns:wne="http://schemas.microsoft.com/office/word/2006/wordml" xmlns:wps="http://schemas.microsoft.com/office/word/2010/wordprocessingShape" mc:Ignorable="w14 w15 w16se w16cid w16 w16cex w16sdtdh wp14">
+<w:ftr xmlns:wpc="http://schemas.microsoft.com/office/word/2010/wordprocessingCanvas" xmlns:cx="http://schemas.microsoft.com/office/drawing/2014/chartex" xmlns:cx1="http://schemas.microsoft.com/office/drawing/2015/9/8/chartex" xmlns:mc="http://schemas.openxmlformats.org/markup-compatibility/2006" xmlns:o="urn:schemas-microsoft-com:office:office" xmlns:r="http://schemas.openxmlformats.org/officeDocument/2006/relationships" xmlns:m="http://schemas.openxmlformats.org/officeDocument/2006/math" xmlns:v="urn:schemas-microsoft-com:vml" xmlns:wp14="http://schemas.microsoft.com/office/word/2010/wordprocessingDrawing" xmlns:wp="http://schemas.openxmlformats.org/drawingml/2006/wordprocessingDrawing" xmlns:w10="urn:schemas-microsoft-com:office:word" xmlns:w="http://schemas.openxmlformats.org/wordprocessingml/2006/main" xmlns:w14="http://schemas.microsoft.com/office/word/2010/wordml" xmlns:w15="http://schemas.microsoft.com/office/word/2012/wordml" xmlns:w16se="http://schemas.microsoft.com/office/word/2015/wordml/symex" xmlns:wpg="http://schemas.microsoft.com/office/word/2010/wordprocessingGroup" xmlns:wpi="http://schemas.microsoft.com/office/word/2010/wordprocessingInk" xmlns:wne="http://schemas.microsoft.com/office/word/2006/wordml" xmlns:wps="http://schemas.microsoft.com/office/word/2010/wordprocessingShape" mc:Ignorable="w14 w15 w16se wp14">
   <w:p>
     <w:pPr>
       <w:tabs>
@@ -10577,8 +11499,6 @@
     </w:pPr>
     <w:r>
       <w:tab/>
-    </w:r>
-    <w:r>
       <w:t xml:space="preserve"> </w:t>
     </w:r>
     <w:r>
@@ -10596,8 +11516,9 @@
     <w:r>
       <w:rPr>
         <w:b/>
+        <w:noProof/>
       </w:rPr>
-      <w:t>10</w:t>
+      <w:t>19</w:t>
     </w:r>
     <w:r>
       <w:rPr>
@@ -10620,12 +11541,14 @@
     <w:r>
       <w:rPr>
         <w:b/>
+        <w:noProof/>
       </w:rPr>
-      <w:t>10</w:t>
+      <w:t>20</w:t>
     </w:r>
     <w:r>
       <w:rPr>
         <w:b/>
+        <w:noProof/>
       </w:rPr>
       <w:fldChar w:fldCharType="end"/>
     </w:r>
@@ -10637,7 +11560,7 @@
 </file>
 
 <file path=word/footer6.xml><?xml version="1.0" encoding="utf-8"?>
-<w:ftr xmlns:wpc="http://schemas.microsoft.com/office/word/2010/wordprocessingCanvas" xmlns:cx="http://schemas.microsoft.com/office/drawing/2014/chartex" xmlns:cx1="http://schemas.microsoft.com/office/drawing/2015/9/8/chartex" xmlns:cx2="http://schemas.microsoft.com/office/drawing/2015/10/21/chartex" xmlns:cx3="http://schemas.microsoft.com/office/drawing/2016/5/9/chartex" xmlns:cx4="http://schemas.microsoft.com/office/drawing/2016/5/10/chartex" xmlns:cx5="http://schemas.microsoft.com/office/drawing/2016/5/11/chartex" xmlns:cx6="http://schemas.microsoft.com/office/drawing/2016/5/12/chartex" xmlns:cx7="http://schemas.microsoft.com/office/drawing/2016/5/13/chartex" xmlns:cx8="http://schemas.microsoft.com/office/drawing/2016/5/14/chartex" xmlns:mc="http://schemas.openxmlformats.org/markup-compatibility/2006" xmlns:aink="http://schemas.microsoft.com/office/drawing/2016/ink" xmlns:am3d="http://schemas.microsoft.com/office/drawing/2017/model3d" xmlns:o="urn:schemas-microsoft-com:office:office" xmlns:r="http://schemas.openxmlformats.org/officeDocument/2006/relationships" xmlns:m="http://schemas.openxmlformats.org/officeDocument/2006/math" xmlns:v="urn:schemas-microsoft-com:vml" xmlns:wp14="http://schemas.microsoft.com/office/word/2010/wordprocessingDrawing" xmlns:wp="http://schemas.openxmlformats.org/drawingml/2006/wordprocessingDrawing" xmlns:w10="urn:schemas-microsoft-com:office:word" xmlns:w="http://schemas.openxmlformats.org/wordprocessingml/2006/main" xmlns:w14="http://schemas.microsoft.com/office/word/2010/wordml" xmlns:w15="http://schemas.microsoft.com/office/word/2012/wordml" xmlns:w16cex="http://schemas.microsoft.com/office/word/2018/wordml/cex" xmlns:w16cid="http://schemas.microsoft.com/office/word/2016/wordml/cid" xmlns:w16="http://schemas.microsoft.com/office/word/2018/wordml" xmlns:w16sdtdh="http://schemas.microsoft.com/office/word/2020/wordml/sdtdatahash" xmlns:w16se="http://schemas.microsoft.com/office/word/2015/wordml/symex" xmlns:wpg="http://schemas.microsoft.com/office/word/2010/wordprocessingGroup" xmlns:wpi="http://schemas.microsoft.com/office/word/2010/wordprocessingInk" xmlns:wne="http://schemas.microsoft.com/office/word/2006/wordml" xmlns:wps="http://schemas.microsoft.com/office/word/2010/wordprocessingShape" mc:Ignorable="w14 w15 w16se w16cid w16 w16cex w16sdtdh wp14">
+<w:ftr xmlns:wpc="http://schemas.microsoft.com/office/word/2010/wordprocessingCanvas" xmlns:cx="http://schemas.microsoft.com/office/drawing/2014/chartex" xmlns:cx1="http://schemas.microsoft.com/office/drawing/2015/9/8/chartex" xmlns:mc="http://schemas.openxmlformats.org/markup-compatibility/2006" xmlns:o="urn:schemas-microsoft-com:office:office" xmlns:r="http://schemas.openxmlformats.org/officeDocument/2006/relationships" xmlns:m="http://schemas.openxmlformats.org/officeDocument/2006/math" xmlns:v="urn:schemas-microsoft-com:vml" xmlns:wp14="http://schemas.microsoft.com/office/word/2010/wordprocessingDrawing" xmlns:wp="http://schemas.openxmlformats.org/drawingml/2006/wordprocessingDrawing" xmlns:w10="urn:schemas-microsoft-com:office:word" xmlns:w="http://schemas.openxmlformats.org/wordprocessingml/2006/main" xmlns:w14="http://schemas.microsoft.com/office/word/2010/wordml" xmlns:w15="http://schemas.microsoft.com/office/word/2012/wordml" xmlns:w16se="http://schemas.microsoft.com/office/word/2015/wordml/symex" xmlns:wpg="http://schemas.microsoft.com/office/word/2010/wordprocessingGroup" xmlns:wpi="http://schemas.microsoft.com/office/word/2010/wordprocessingInk" xmlns:wne="http://schemas.microsoft.com/office/word/2006/wordml" xmlns:wps="http://schemas.microsoft.com/office/word/2010/wordprocessingShape" mc:Ignorable="w14 w15 w16se wp14">
   <w:p>
     <w:pPr>
       <w:tabs>
@@ -10648,8 +11571,6 @@
     </w:pPr>
     <w:r>
       <w:tab/>
-    </w:r>
-    <w:r>
       <w:t xml:space="preserve"> </w:t>
     </w:r>
     <w:r>
@@ -10708,7 +11629,7 @@
 </file>
 
 <file path=word/footnotes.xml><?xml version="1.0" encoding="utf-8"?>
-<w:footnotes xmlns:wpc="http://schemas.microsoft.com/office/word/2010/wordprocessingCanvas" xmlns:cx="http://schemas.microsoft.com/office/drawing/2014/chartex" xmlns:cx1="http://schemas.microsoft.com/office/drawing/2015/9/8/chartex" xmlns:cx2="http://schemas.microsoft.com/office/drawing/2015/10/21/chartex" xmlns:cx3="http://schemas.microsoft.com/office/drawing/2016/5/9/chartex" xmlns:cx4="http://schemas.microsoft.com/office/drawing/2016/5/10/chartex" xmlns:cx5="http://schemas.microsoft.com/office/drawing/2016/5/11/chartex" xmlns:cx6="http://schemas.microsoft.com/office/drawing/2016/5/12/chartex" xmlns:cx7="http://schemas.microsoft.com/office/drawing/2016/5/13/chartex" xmlns:cx8="http://schemas.microsoft.com/office/drawing/2016/5/14/chartex" xmlns:mc="http://schemas.openxmlformats.org/markup-compatibility/2006" xmlns:aink="http://schemas.microsoft.com/office/drawing/2016/ink" xmlns:am3d="http://schemas.microsoft.com/office/drawing/2017/model3d" xmlns:o="urn:schemas-microsoft-com:office:office" xmlns:r="http://schemas.openxmlformats.org/officeDocument/2006/relationships" xmlns:m="http://schemas.openxmlformats.org/officeDocument/2006/math" xmlns:v="urn:schemas-microsoft-com:vml" xmlns:wp14="http://schemas.microsoft.com/office/word/2010/wordprocessingDrawing" xmlns:wp="http://schemas.openxmlformats.org/drawingml/2006/wordprocessingDrawing" xmlns:w10="urn:schemas-microsoft-com:office:word" xmlns:w="http://schemas.openxmlformats.org/wordprocessingml/2006/main" xmlns:w14="http://schemas.microsoft.com/office/word/2010/wordml" xmlns:w15="http://schemas.microsoft.com/office/word/2012/wordml" xmlns:w16cex="http://schemas.microsoft.com/office/word/2018/wordml/cex" xmlns:w16cid="http://schemas.microsoft.com/office/word/2016/wordml/cid" xmlns:w16="http://schemas.microsoft.com/office/word/2018/wordml" xmlns:w16sdtdh="http://schemas.microsoft.com/office/word/2020/wordml/sdtdatahash" xmlns:w16se="http://schemas.microsoft.com/office/word/2015/wordml/symex" xmlns:wpg="http://schemas.microsoft.com/office/word/2010/wordprocessingGroup" xmlns:wpi="http://schemas.microsoft.com/office/word/2010/wordprocessingInk" xmlns:wne="http://schemas.microsoft.com/office/word/2006/wordml" xmlns:wps="http://schemas.microsoft.com/office/word/2010/wordprocessingShape" mc:Ignorable="w14 w15 w16se w16cid w16 w16cex w16sdtdh wp14">
+<w:footnotes xmlns:wpc="http://schemas.microsoft.com/office/word/2010/wordprocessingCanvas" xmlns:cx="http://schemas.microsoft.com/office/drawing/2014/chartex" xmlns:cx1="http://schemas.microsoft.com/office/drawing/2015/9/8/chartex" xmlns:mc="http://schemas.openxmlformats.org/markup-compatibility/2006" xmlns:o="urn:schemas-microsoft-com:office:office" xmlns:r="http://schemas.openxmlformats.org/officeDocument/2006/relationships" xmlns:m="http://schemas.openxmlformats.org/officeDocument/2006/math" xmlns:v="urn:schemas-microsoft-com:vml" xmlns:wp14="http://schemas.microsoft.com/office/word/2010/wordprocessingDrawing" xmlns:wp="http://schemas.openxmlformats.org/drawingml/2006/wordprocessingDrawing" xmlns:w10="urn:schemas-microsoft-com:office:word" xmlns:w="http://schemas.openxmlformats.org/wordprocessingml/2006/main" xmlns:w14="http://schemas.microsoft.com/office/word/2010/wordml" xmlns:w15="http://schemas.microsoft.com/office/word/2012/wordml" xmlns:w16se="http://schemas.microsoft.com/office/word/2015/wordml/symex" xmlns:wpg="http://schemas.microsoft.com/office/word/2010/wordprocessingGroup" xmlns:wpi="http://schemas.microsoft.com/office/word/2010/wordprocessingInk" xmlns:wne="http://schemas.microsoft.com/office/word/2006/wordml" xmlns:wps="http://schemas.microsoft.com/office/word/2010/wordprocessingShape" mc:Ignorable="w14 w15 w16se wp14">
   <w:footnote w:type="separator" w:id="-1">
     <w:p>
       <w:pPr>
@@ -10733,8 +11654,129 @@
 </file>
 
 <file path=word/numbering.xml><?xml version="1.0" encoding="utf-8"?>
-<w:numbering xmlns:wpc="http://schemas.microsoft.com/office/word/2010/wordprocessingCanvas" xmlns:cx="http://schemas.microsoft.com/office/drawing/2014/chartex" xmlns:cx1="http://schemas.microsoft.com/office/drawing/2015/9/8/chartex" xmlns:cx2="http://schemas.microsoft.com/office/drawing/2015/10/21/chartex" xmlns:cx3="http://schemas.microsoft.com/office/drawing/2016/5/9/chartex" xmlns:cx4="http://schemas.microsoft.com/office/drawing/2016/5/10/chartex" xmlns:cx5="http://schemas.microsoft.com/office/drawing/2016/5/11/chartex" xmlns:cx6="http://schemas.microsoft.com/office/drawing/2016/5/12/chartex" xmlns:cx7="http://schemas.microsoft.com/office/drawing/2016/5/13/chartex" xmlns:cx8="http://schemas.microsoft.com/office/drawing/2016/5/14/chartex" xmlns:mc="http://schemas.openxmlformats.org/markup-compatibility/2006" xmlns:aink="http://schemas.microsoft.com/office/drawing/2016/ink" xmlns:am3d="http://schemas.microsoft.com/office/drawing/2017/model3d" xmlns:o="urn:schemas-microsoft-com:office:office" xmlns:r="http://schemas.openxmlformats.org/officeDocument/2006/relationships" xmlns:m="http://schemas.openxmlformats.org/officeDocument/2006/math" xmlns:v="urn:schemas-microsoft-com:vml" xmlns:wp14="http://schemas.microsoft.com/office/word/2010/wordprocessingDrawing" xmlns:wp="http://schemas.openxmlformats.org/drawingml/2006/wordprocessingDrawing" xmlns:w10="urn:schemas-microsoft-com:office:word" xmlns:w="http://schemas.openxmlformats.org/wordprocessingml/2006/main" xmlns:w14="http://schemas.microsoft.com/office/word/2010/wordml" xmlns:w15="http://schemas.microsoft.com/office/word/2012/wordml" xmlns:w16cex="http://schemas.microsoft.com/office/word/2018/wordml/cex" xmlns:w16cid="http://schemas.microsoft.com/office/word/2016/wordml/cid" xmlns:w16="http://schemas.microsoft.com/office/word/2018/wordml" xmlns:w16sdtdh="http://schemas.microsoft.com/office/word/2020/wordml/sdtdatahash" xmlns:w16se="http://schemas.microsoft.com/office/word/2015/wordml/symex" xmlns:wpg="http://schemas.microsoft.com/office/word/2010/wordprocessingGroup" xmlns:wpi="http://schemas.microsoft.com/office/word/2010/wordprocessingInk" xmlns:wne="http://schemas.microsoft.com/office/word/2006/wordml" xmlns:wps="http://schemas.microsoft.com/office/word/2010/wordprocessingShape" mc:Ignorable="w14 w15 w16se w16cid w16 w16cex w16sdtdh wp14">
+<w:numbering xmlns:wpc="http://schemas.microsoft.com/office/word/2010/wordprocessingCanvas" xmlns:cx="http://schemas.microsoft.com/office/drawing/2014/chartex" xmlns:cx1="http://schemas.microsoft.com/office/drawing/2015/9/8/chartex" xmlns:mc="http://schemas.openxmlformats.org/markup-compatibility/2006" xmlns:o="urn:schemas-microsoft-com:office:office" xmlns:r="http://schemas.openxmlformats.org/officeDocument/2006/relationships" xmlns:m="http://schemas.openxmlformats.org/officeDocument/2006/math" xmlns:v="urn:schemas-microsoft-com:vml" xmlns:wp14="http://schemas.microsoft.com/office/word/2010/wordprocessingDrawing" xmlns:wp="http://schemas.openxmlformats.org/drawingml/2006/wordprocessingDrawing" xmlns:w10="urn:schemas-microsoft-com:office:word" xmlns:w="http://schemas.openxmlformats.org/wordprocessingml/2006/main" xmlns:w14="http://schemas.microsoft.com/office/word/2010/wordml" xmlns:w15="http://schemas.microsoft.com/office/word/2012/wordml" xmlns:w16se="http://schemas.microsoft.com/office/word/2015/wordml/symex" xmlns:wpg="http://schemas.microsoft.com/office/word/2010/wordprocessingGroup" xmlns:wpi="http://schemas.microsoft.com/office/word/2010/wordprocessingInk" xmlns:wne="http://schemas.microsoft.com/office/word/2006/wordml" xmlns:wps="http://schemas.microsoft.com/office/word/2010/wordprocessingShape" mc:Ignorable="w14 w15 w16se wp14">
   <w:abstractNum w:abstractNumId="0" w15:restartNumberingAfterBreak="0">
+    <w:nsid w:val="0E4934EC"/>
+    <w:multiLevelType w:val="multilevel"/>
+    <w:tmpl w:val="97A2B514"/>
+    <w:lvl w:ilvl="0">
+      <w:start w:val="4"/>
+      <w:numFmt w:val="decimal"/>
+      <w:lvlText w:val="%1."/>
+      <w:lvlJc w:val="left"/>
+      <w:pPr>
+        <w:ind w:left="360" w:hanging="360"/>
+      </w:pPr>
+      <w:rPr>
+        <w:rFonts w:hint="default"/>
+      </w:rPr>
+    </w:lvl>
+    <w:lvl w:ilvl="1">
+      <w:start w:val="1"/>
+      <w:numFmt w:val="decimal"/>
+      <w:isLgl/>
+      <w:lvlText w:val="%1.%2."/>
+      <w:lvlJc w:val="left"/>
+      <w:pPr>
+        <w:ind w:left="720" w:hanging="360"/>
+      </w:pPr>
+      <w:rPr>
+        <w:rFonts w:hint="default"/>
+      </w:rPr>
+    </w:lvl>
+    <w:lvl w:ilvl="2">
+      <w:start w:val="1"/>
+      <w:numFmt w:val="decimal"/>
+      <w:isLgl/>
+      <w:lvlText w:val="%1.%2.%3."/>
+      <w:lvlJc w:val="left"/>
+      <w:pPr>
+        <w:ind w:left="1440" w:hanging="720"/>
+      </w:pPr>
+      <w:rPr>
+        <w:rFonts w:hint="default"/>
+      </w:rPr>
+    </w:lvl>
+    <w:lvl w:ilvl="3">
+      <w:start w:val="1"/>
+      <w:numFmt w:val="decimal"/>
+      <w:isLgl/>
+      <w:lvlText w:val="%1.%2.%3.%4."/>
+      <w:lvlJc w:val="left"/>
+      <w:pPr>
+        <w:ind w:left="1800" w:hanging="720"/>
+      </w:pPr>
+      <w:rPr>
+        <w:rFonts w:hint="default"/>
+      </w:rPr>
+    </w:lvl>
+    <w:lvl w:ilvl="4">
+      <w:start w:val="1"/>
+      <w:numFmt w:val="decimal"/>
+      <w:isLgl/>
+      <w:lvlText w:val="%1.%2.%3.%4.%5."/>
+      <w:lvlJc w:val="left"/>
+      <w:pPr>
+        <w:ind w:left="2520" w:hanging="1080"/>
+      </w:pPr>
+      <w:rPr>
+        <w:rFonts w:hint="default"/>
+      </w:rPr>
+    </w:lvl>
+    <w:lvl w:ilvl="5">
+      <w:start w:val="1"/>
+      <w:numFmt w:val="decimal"/>
+      <w:isLgl/>
+      <w:lvlText w:val="%1.%2.%3.%4.%5.%6."/>
+      <w:lvlJc w:val="left"/>
+      <w:pPr>
+        <w:ind w:left="2880" w:hanging="1080"/>
+      </w:pPr>
+      <w:rPr>
+        <w:rFonts w:hint="default"/>
+      </w:rPr>
+    </w:lvl>
+    <w:lvl w:ilvl="6">
+      <w:start w:val="1"/>
+      <w:numFmt w:val="decimal"/>
+      <w:isLgl/>
+      <w:lvlText w:val="%1.%2.%3.%4.%5.%6.%7."/>
+      <w:lvlJc w:val="left"/>
+      <w:pPr>
+        <w:ind w:left="3600" w:hanging="1440"/>
+      </w:pPr>
+      <w:rPr>
+        <w:rFonts w:hint="default"/>
+      </w:rPr>
+    </w:lvl>
+    <w:lvl w:ilvl="7">
+      <w:start w:val="1"/>
+      <w:numFmt w:val="decimal"/>
+      <w:isLgl/>
+      <w:lvlText w:val="%1.%2.%3.%4.%5.%6.%7.%8."/>
+      <w:lvlJc w:val="left"/>
+      <w:pPr>
+        <w:ind w:left="3960" w:hanging="1440"/>
+      </w:pPr>
+      <w:rPr>
+        <w:rFonts w:hint="default"/>
+      </w:rPr>
+    </w:lvl>
+    <w:lvl w:ilvl="8">
+      <w:start w:val="1"/>
+      <w:numFmt w:val="decimal"/>
+      <w:isLgl/>
+      <w:lvlText w:val="%1.%2.%3.%4.%5.%6.%7.%8.%9."/>
+      <w:lvlJc w:val="left"/>
+      <w:pPr>
+        <w:ind w:left="4680" w:hanging="1800"/>
+      </w:pPr>
+      <w:rPr>
+        <w:rFonts w:hint="default"/>
+      </w:rPr>
+    </w:lvl>
+  </w:abstractNum>
+  <w:abstractNum w:abstractNumId="1" w15:restartNumberingAfterBreak="0">
     <w:nsid w:val="14B2350E"/>
     <w:multiLevelType w:val="hybridMultilevel"/>
     <w:tmpl w:val="134EDF2E"/>
@@ -10946,7 +11988,7 @@
       </w:rPr>
     </w:lvl>
   </w:abstractNum>
-  <w:abstractNum w:abstractNumId="1" w15:restartNumberingAfterBreak="0">
+  <w:abstractNum w:abstractNumId="2" w15:restartNumberingAfterBreak="0">
     <w:nsid w:val="1B4725B2"/>
     <w:multiLevelType w:val="multilevel"/>
     <w:tmpl w:val="B2362F94"/>
@@ -11167,7 +12209,7 @@
       </w:rPr>
     </w:lvl>
   </w:abstractNum>
-  <w:abstractNum w:abstractNumId="2" w15:restartNumberingAfterBreak="0">
+  <w:abstractNum w:abstractNumId="3" w15:restartNumberingAfterBreak="0">
     <w:nsid w:val="4EA0251F"/>
     <w:multiLevelType w:val="multilevel"/>
     <w:tmpl w:val="9800BAA0"/>
@@ -11388,7 +12430,7 @@
       </w:rPr>
     </w:lvl>
   </w:abstractNum>
-  <w:abstractNum w:abstractNumId="3" w15:restartNumberingAfterBreak="0">
+  <w:abstractNum w:abstractNumId="4" w15:restartNumberingAfterBreak="0">
     <w:nsid w:val="4FB0579B"/>
     <w:multiLevelType w:val="hybridMultilevel"/>
     <w:tmpl w:val="46BAAEF0"/>
@@ -11610,22 +12652,25 @@
     </w:lvl>
   </w:abstractNum>
   <w:num w:numId="1">
-    <w:abstractNumId w:val="0"/>
+    <w:abstractNumId w:val="1"/>
   </w:num>
   <w:num w:numId="2">
+    <w:abstractNumId w:val="3"/>
+  </w:num>
+  <w:num w:numId="3">
     <w:abstractNumId w:val="2"/>
   </w:num>
-  <w:num w:numId="3">
-    <w:abstractNumId w:val="1"/>
+  <w:num w:numId="4">
+    <w:abstractNumId w:val="4"/>
   </w:num>
-  <w:num w:numId="4">
-    <w:abstractNumId w:val="3"/>
+  <w:num w:numId="5">
+    <w:abstractNumId w:val="0"/>
   </w:num>
 </w:numbering>
 </file>
 
 <file path=word/styles.xml><?xml version="1.0" encoding="utf-8"?>
-<w:styles xmlns:mc="http://schemas.openxmlformats.org/markup-compatibility/2006" xmlns:r="http://schemas.openxmlformats.org/officeDocument/2006/relationships" xmlns:w="http://schemas.openxmlformats.org/wordprocessingml/2006/main" xmlns:w14="http://schemas.microsoft.com/office/word/2010/wordml" xmlns:w15="http://schemas.microsoft.com/office/word/2012/wordml" xmlns:w16cex="http://schemas.microsoft.com/office/word/2018/wordml/cex" xmlns:w16cid="http://schemas.microsoft.com/office/word/2016/wordml/cid" xmlns:w16="http://schemas.microsoft.com/office/word/2018/wordml" xmlns:w16sdtdh="http://schemas.microsoft.com/office/word/2020/wordml/sdtdatahash" xmlns:w16se="http://schemas.microsoft.com/office/word/2015/wordml/symex" mc:Ignorable="w14 w15 w16se w16cid w16 w16cex w16sdtdh">
+<w:styles xmlns:mc="http://schemas.openxmlformats.org/markup-compatibility/2006" xmlns:r="http://schemas.openxmlformats.org/officeDocument/2006/relationships" xmlns:w="http://schemas.openxmlformats.org/wordprocessingml/2006/main" xmlns:w14="http://schemas.microsoft.com/office/word/2010/wordml" xmlns:w15="http://schemas.microsoft.com/office/word/2012/wordml" xmlns:w16se="http://schemas.microsoft.com/office/word/2015/wordml/symex" mc:Ignorable="w14 w15 w16se">
   <w:docDefaults>
     <w:rPrDefault>
       <w:rPr>
@@ -11641,7 +12686,7 @@
       </w:pPr>
     </w:pPrDefault>
   </w:docDefaults>
-  <w:latentStyles w:defLockedState="0" w:defUIPriority="99" w:defSemiHidden="0" w:defUnhideWhenUsed="0" w:defQFormat="0" w:count="376">
+  <w:latentStyles w:defLockedState="0" w:defUIPriority="99" w:defSemiHidden="0" w:defUnhideWhenUsed="0" w:defQFormat="0" w:count="371">
     <w:lsdException w:name="Normal" w:uiPriority="0" w:qFormat="1"/>
     <w:lsdException w:name="heading 1" w:uiPriority="9" w:qFormat="1"/>
     <w:lsdException w:name="heading 2" w:semiHidden="1" w:uiPriority="9" w:unhideWhenUsed="1" w:qFormat="1"/>
@@ -12013,11 +13058,6 @@
     <w:lsdException w:name="List Table 5 Dark Accent 6" w:uiPriority="50"/>
     <w:lsdException w:name="List Table 6 Colorful Accent 6" w:uiPriority="51"/>
     <w:lsdException w:name="List Table 7 Colorful Accent 6" w:uiPriority="52"/>
-    <w:lsdException w:name="Mention" w:semiHidden="1" w:unhideWhenUsed="1"/>
-    <w:lsdException w:name="Smart Hyperlink" w:semiHidden="1" w:unhideWhenUsed="1"/>
-    <w:lsdException w:name="Hashtag" w:semiHidden="1" w:unhideWhenUsed="1"/>
-    <w:lsdException w:name="Unresolved Mention" w:semiHidden="1" w:unhideWhenUsed="1"/>
-    <w:lsdException w:name="Smart Link" w:semiHidden="1" w:unhideWhenUsed="1"/>
   </w:latentStyles>
   <w:style w:type="paragraph" w:default="1" w:styleId="Normal">
     <w:name w:val="Normal"/>
@@ -12071,6 +13111,17 @@
         <w:right w:w="0" w:type="dxa"/>
       </w:tblCellMar>
     </w:tblPr>
+  </w:style>
+  <w:style w:type="paragraph" w:styleId="ListParagraph">
+    <w:name w:val="List Paragraph"/>
+    <w:basedOn w:val="Normal"/>
+    <w:uiPriority w:val="34"/>
+    <w:qFormat/>
+    <w:rsid w:val="00571AAA"/>
+    <w:pPr>
+      <w:ind w:left="720"/>
+      <w:contextualSpacing/>
+    </w:pPr>
   </w:style>
 </w:styles>
 </file>

</xml_diff>